<commit_message>
Finished the code, fixing all the bugs, and sorted out the spike report as well.
</commit_message>
<xml_diff>
--- a/03 - Spike - Gridworld/Task 3 - Spike - Gridworld.docx
+++ b/03 - Spike - Gridworld/Task 3 - Spike - Gridworld.docx
@@ -4,6 +4,7 @@
   <w:body>
     <w:p>
       <w:pPr>
+        <w:jc w:val="both"/>
         <w:rPr>
           <w:i/>
           <w:color w:val="0000FF"/>
@@ -36,6 +37,7 @@
     </w:p>
     <w:p>
       <w:pPr>
+        <w:jc w:val="both"/>
         <w:rPr>
           <w:b/>
           <w:color w:val="FF0000"/>
@@ -62,6 +64,7 @@
     </w:p>
     <w:p>
       <w:pPr>
+        <w:jc w:val="both"/>
         <w:rPr>
           <w:b/>
           <w:sz w:val="24"/>
@@ -85,6 +88,7 @@
     </w:p>
     <w:p>
       <w:pPr>
+        <w:jc w:val="both"/>
         <w:rPr>
           <w:sz w:val="24"/>
         </w:rPr>
@@ -92,6 +96,7 @@
     </w:p>
     <w:p>
       <w:pPr>
+        <w:jc w:val="both"/>
         <w:rPr>
           <w:b/>
           <w:sz w:val="24"/>
@@ -112,6 +117,7 @@
           <w:ilvl w:val="0"/>
           <w:numId w:val="1"/>
         </w:numPr>
+        <w:jc w:val="both"/>
         <w:rPr>
           <w:rStyle w:val="SubtleReference"/>
           <w:rFonts w:asciiTheme="minorHAnsi" w:hAnsiTheme="minorHAnsi" w:cstheme="minorHAnsi"/>
@@ -138,6 +144,7 @@
           <w:ilvl w:val="0"/>
           <w:numId w:val="1"/>
         </w:numPr>
+        <w:jc w:val="both"/>
         <w:rPr>
           <w:rStyle w:val="SubtleReference"/>
           <w:rFonts w:asciiTheme="minorHAnsi" w:hAnsiTheme="minorHAnsi" w:cstheme="minorHAnsi"/>
@@ -164,6 +171,7 @@
           <w:ilvl w:val="1"/>
           <w:numId w:val="1"/>
         </w:numPr>
+        <w:jc w:val="both"/>
         <w:rPr>
           <w:rStyle w:val="SubtleReference"/>
           <w:rFonts w:asciiTheme="minorHAnsi" w:hAnsiTheme="minorHAnsi" w:cstheme="minorHAnsi"/>
@@ -190,23 +198,24 @@
           <w:ilvl w:val="1"/>
           <w:numId w:val="1"/>
         </w:numPr>
-        <w:rPr>
-          <w:rStyle w:val="SubtleReference"/>
-          <w:rFonts w:asciiTheme="minorHAnsi" w:hAnsiTheme="minorHAnsi" w:cstheme="minorHAnsi"/>
-          <w:color w:val="auto"/>
-          <w:sz w:val="22"/>
-          <w:szCs w:val="22"/>
-        </w:rPr>
-      </w:pPr>
-      <w:r>
-        <w:rPr>
-          <w:rStyle w:val="SubtleReference"/>
-          <w:rFonts w:asciiTheme="minorHAnsi" w:hAnsiTheme="minorHAnsi" w:cstheme="minorHAnsi"/>
-          <w:color w:val="auto"/>
-          <w:sz w:val="22"/>
-          <w:szCs w:val="22"/>
-        </w:rPr>
-        <w:t>If the player finds gold, they win. If they find a pit, they die.</w:t>
+        <w:jc w:val="both"/>
+        <w:rPr>
+          <w:rStyle w:val="SubtleReference"/>
+          <w:rFonts w:asciiTheme="minorHAnsi" w:hAnsiTheme="minorHAnsi" w:cstheme="minorHAnsi"/>
+          <w:color w:val="auto"/>
+          <w:sz w:val="22"/>
+          <w:szCs w:val="22"/>
+        </w:rPr>
+      </w:pPr>
+      <w:r>
+        <w:rPr>
+          <w:rStyle w:val="SubtleReference"/>
+          <w:rFonts w:asciiTheme="minorHAnsi" w:hAnsiTheme="minorHAnsi" w:cstheme="minorHAnsi"/>
+          <w:color w:val="auto"/>
+          <w:sz w:val="22"/>
+          <w:szCs w:val="22"/>
+        </w:rPr>
+        <w:t>Each time they move, they can see where they’re allowed to go next.</w:t>
       </w:r>
     </w:p>
     <w:p>
@@ -216,23 +225,24 @@
           <w:ilvl w:val="1"/>
           <w:numId w:val="1"/>
         </w:numPr>
-        <w:rPr>
-          <w:rStyle w:val="SubtleReference"/>
-          <w:rFonts w:asciiTheme="minorHAnsi" w:hAnsiTheme="minorHAnsi" w:cstheme="minorHAnsi"/>
-          <w:color w:val="auto"/>
-          <w:sz w:val="22"/>
-          <w:szCs w:val="22"/>
-        </w:rPr>
-      </w:pPr>
-      <w:r>
-        <w:rPr>
-          <w:rStyle w:val="SubtleReference"/>
-          <w:rFonts w:asciiTheme="minorHAnsi" w:hAnsiTheme="minorHAnsi" w:cstheme="minorHAnsi"/>
-          <w:color w:val="auto"/>
-          <w:sz w:val="22"/>
-          <w:szCs w:val="22"/>
-        </w:rPr>
-        <w:t>If the player inputs Q, rather than N, S, E or W, they quit the game.</w:t>
+        <w:jc w:val="both"/>
+        <w:rPr>
+          <w:rStyle w:val="SubtleReference"/>
+          <w:rFonts w:asciiTheme="minorHAnsi" w:hAnsiTheme="minorHAnsi" w:cstheme="minorHAnsi"/>
+          <w:color w:val="auto"/>
+          <w:sz w:val="22"/>
+          <w:szCs w:val="22"/>
+        </w:rPr>
+      </w:pPr>
+      <w:r>
+        <w:rPr>
+          <w:rStyle w:val="SubtleReference"/>
+          <w:rFonts w:asciiTheme="minorHAnsi" w:hAnsiTheme="minorHAnsi" w:cstheme="minorHAnsi"/>
+          <w:color w:val="auto"/>
+          <w:sz w:val="22"/>
+          <w:szCs w:val="22"/>
+        </w:rPr>
+        <w:t>If the player finds gold, they win. If they find a pit, they die.</w:t>
       </w:r>
     </w:p>
     <w:p>
@@ -242,6 +252,34 @@
           <w:ilvl w:val="1"/>
           <w:numId w:val="1"/>
         </w:numPr>
+        <w:jc w:val="both"/>
+        <w:rPr>
+          <w:rStyle w:val="SubtleReference"/>
+          <w:rFonts w:asciiTheme="minorHAnsi" w:hAnsiTheme="minorHAnsi" w:cstheme="minorHAnsi"/>
+          <w:color w:val="auto"/>
+          <w:sz w:val="22"/>
+          <w:szCs w:val="22"/>
+        </w:rPr>
+      </w:pPr>
+      <w:r>
+        <w:rPr>
+          <w:rStyle w:val="SubtleReference"/>
+          <w:rFonts w:asciiTheme="minorHAnsi" w:hAnsiTheme="minorHAnsi" w:cstheme="minorHAnsi"/>
+          <w:color w:val="auto"/>
+          <w:sz w:val="22"/>
+          <w:szCs w:val="22"/>
+        </w:rPr>
+        <w:t>If the player inputs Q, rather than N, S, E or W, they quit the game.</w:t>
+      </w:r>
+    </w:p>
+    <w:p>
+      <w:pPr>
+        <w:pStyle w:val="ColorfulList-Accent11"/>
+        <w:numPr>
+          <w:ilvl w:val="1"/>
+          <w:numId w:val="1"/>
+        </w:numPr>
+        <w:jc w:val="both"/>
         <w:rPr>
           <w:rStyle w:val="SubtleReference"/>
           <w:rFonts w:asciiTheme="minorHAnsi" w:hAnsiTheme="minorHAnsi" w:cstheme="minorHAnsi"/>
@@ -263,13 +301,15 @@
     </w:p>
     <w:p>
       <w:pPr>
-        <w:rPr>
-          <w:rStyle w:val="SubtleReference"/>
-        </w:rPr>
-      </w:pPr>
-    </w:p>
-    <w:p>
-      <w:pPr>
+        <w:jc w:val="both"/>
+        <w:rPr>
+          <w:rStyle w:val="SubtleReference"/>
+        </w:rPr>
+      </w:pPr>
+    </w:p>
+    <w:p>
+      <w:pPr>
+        <w:jc w:val="both"/>
         <w:rPr>
           <w:b/>
           <w:sz w:val="24"/>
@@ -285,6 +325,7 @@
     </w:p>
     <w:p>
       <w:pPr>
+        <w:jc w:val="both"/>
         <w:rPr>
           <w:rStyle w:val="SubtleReference"/>
           <w:rFonts w:asciiTheme="minorHAnsi" w:hAnsiTheme="minorHAnsi" w:cstheme="minorHAnsi"/>
@@ -311,6 +352,7 @@
           <w:ilvl w:val="0"/>
           <w:numId w:val="1"/>
         </w:numPr>
+        <w:jc w:val="both"/>
         <w:rPr>
           <w:rStyle w:val="SubtleReference"/>
           <w:rFonts w:asciiTheme="minorHAnsi" w:hAnsiTheme="minorHAnsi" w:cstheme="minorHAnsi"/>
@@ -347,6 +389,7 @@
           <w:ilvl w:val="0"/>
           <w:numId w:val="1"/>
         </w:numPr>
+        <w:jc w:val="both"/>
         <w:rPr>
           <w:rStyle w:val="SubtleReference"/>
           <w:rFonts w:asciiTheme="minorHAnsi" w:hAnsiTheme="minorHAnsi" w:cstheme="minorHAnsi"/>
@@ -373,6 +416,7 @@
           <w:ilvl w:val="0"/>
           <w:numId w:val="1"/>
         </w:numPr>
+        <w:jc w:val="both"/>
         <w:rPr>
           <w:rStyle w:val="SubtleReference"/>
           <w:rFonts w:asciiTheme="minorHAnsi" w:hAnsiTheme="minorHAnsi" w:cstheme="minorHAnsi"/>
@@ -394,17 +438,19 @@
     </w:p>
     <w:p>
       <w:pPr>
-        <w:rPr>
-          <w:rStyle w:val="SubtleReference"/>
-          <w:rFonts w:asciiTheme="minorHAnsi" w:hAnsiTheme="minorHAnsi" w:cstheme="minorHAnsi"/>
-          <w:color w:val="auto"/>
-          <w:sz w:val="22"/>
-          <w:szCs w:val="22"/>
-        </w:rPr>
-      </w:pPr>
-    </w:p>
-    <w:p>
-      <w:pPr>
+        <w:jc w:val="both"/>
+        <w:rPr>
+          <w:rStyle w:val="SubtleReference"/>
+          <w:rFonts w:asciiTheme="minorHAnsi" w:hAnsiTheme="minorHAnsi" w:cstheme="minorHAnsi"/>
+          <w:color w:val="auto"/>
+          <w:sz w:val="22"/>
+          <w:szCs w:val="22"/>
+        </w:rPr>
+      </w:pPr>
+    </w:p>
+    <w:p>
+      <w:pPr>
+        <w:jc w:val="both"/>
         <w:rPr>
           <w:b/>
           <w:sz w:val="24"/>
@@ -425,6 +471,7 @@
           <w:ilvl w:val="0"/>
           <w:numId w:val="1"/>
         </w:numPr>
+        <w:jc w:val="both"/>
         <w:rPr>
           <w:rStyle w:val="SubtleReference"/>
           <w:rFonts w:asciiTheme="minorHAnsi" w:hAnsiTheme="minorHAnsi" w:cstheme="minorHAnsi"/>
@@ -451,6 +498,7 @@
           <w:ilvl w:val="0"/>
           <w:numId w:val="1"/>
         </w:numPr>
+        <w:jc w:val="both"/>
         <w:rPr>
           <w:rStyle w:val="SubtleReference"/>
           <w:rFonts w:asciiTheme="minorHAnsi" w:hAnsiTheme="minorHAnsi" w:cstheme="minorHAnsi"/>
@@ -477,97 +525,46 @@
           <w:ilvl w:val="0"/>
           <w:numId w:val="1"/>
         </w:numPr>
-        <w:rPr>
-          <w:rStyle w:val="SubtleReference"/>
-          <w:rFonts w:asciiTheme="minorHAnsi" w:hAnsiTheme="minorHAnsi" w:cstheme="minorHAnsi"/>
-          <w:color w:val="auto"/>
-          <w:sz w:val="22"/>
-          <w:szCs w:val="22"/>
-        </w:rPr>
-      </w:pPr>
-      <w:bookmarkStart w:id="0" w:name="_GoBack"/>
-      <w:bookmarkEnd w:id="0"/>
-    </w:p>
-    <w:p>
-      <w:pPr>
-        <w:pStyle w:val="ColorfulList-Accent11"/>
-        <w:ind w:left="0"/>
-        <w:rPr>
-          <w:rStyle w:val="SubtleReference"/>
-          <w:rFonts w:asciiTheme="minorHAnsi" w:hAnsiTheme="minorHAnsi" w:cstheme="minorHAnsi"/>
-          <w:color w:val="auto"/>
-          <w:sz w:val="22"/>
-          <w:szCs w:val="22"/>
-        </w:rPr>
-      </w:pPr>
-    </w:p>
-    <w:p>
-      <w:pPr>
-        <w:pStyle w:val="ColorfulList-Accent11"/>
-        <w:ind w:left="0"/>
-        <w:rPr>
-          <w:rStyle w:val="SubtleReference"/>
-          <w:rFonts w:asciiTheme="minorHAnsi" w:hAnsiTheme="minorHAnsi" w:cstheme="minorHAnsi"/>
-          <w:color w:val="auto"/>
-          <w:sz w:val="22"/>
-          <w:szCs w:val="22"/>
-        </w:rPr>
-      </w:pPr>
-      <w:r>
-        <w:rPr>
-          <w:rStyle w:val="SubtleReference"/>
-          <w:rFonts w:asciiTheme="minorHAnsi" w:hAnsiTheme="minorHAnsi" w:cstheme="minorHAnsi"/>
-          <w:color w:val="auto"/>
-          <w:sz w:val="22"/>
-          <w:szCs w:val="22"/>
-        </w:rPr>
-        <w:t>List key tasks likely to help another developer</w:t>
-      </w:r>
-    </w:p>
-    <w:p>
-      <w:pPr>
-        <w:pStyle w:val="ColorfulList-Accent11"/>
-        <w:ind w:left="0"/>
-        <w:rPr>
-          <w:rStyle w:val="SubtleReference"/>
-          <w:rFonts w:asciiTheme="minorHAnsi" w:hAnsiTheme="minorHAnsi" w:cstheme="minorHAnsi"/>
-          <w:color w:val="auto"/>
-          <w:sz w:val="22"/>
-          <w:szCs w:val="22"/>
-        </w:rPr>
-      </w:pPr>
-      <w:r>
-        <w:rPr>
-          <w:rStyle w:val="SubtleReference"/>
-          <w:rFonts w:asciiTheme="minorHAnsi" w:hAnsiTheme="minorHAnsi" w:cstheme="minorHAnsi"/>
-          <w:color w:val="auto"/>
-          <w:sz w:val="22"/>
-          <w:szCs w:val="22"/>
-        </w:rPr>
-        <w:t>This section should resemble a tutorial – the goal is to allow another coder to reproduce your work following these steps.</w:t>
-      </w:r>
-    </w:p>
-    <w:p>
-      <w:pPr>
-        <w:pStyle w:val="ColorfulList-Accent11"/>
-        <w:ind w:left="0"/>
-        <w:rPr>
-          <w:rStyle w:val="SubtleReference"/>
-          <w:rFonts w:asciiTheme="minorHAnsi" w:hAnsiTheme="minorHAnsi" w:cstheme="minorHAnsi"/>
-          <w:color w:val="auto"/>
-          <w:sz w:val="22"/>
-          <w:szCs w:val="22"/>
-        </w:rPr>
-      </w:pPr>
-      <w:r>
-        <w:rPr>
-          <w:rStyle w:val="SubtleReference"/>
-          <w:rFonts w:asciiTheme="minorHAnsi" w:hAnsiTheme="minorHAnsi" w:cstheme="minorHAnsi"/>
-          <w:color w:val="auto"/>
-          <w:sz w:val="22"/>
-          <w:szCs w:val="22"/>
-        </w:rPr>
-        <w:t>Eg: (Good)</w:t>
+        <w:jc w:val="both"/>
+        <w:rPr>
+          <w:rStyle w:val="SubtleReference"/>
+          <w:rFonts w:asciiTheme="minorHAnsi" w:hAnsiTheme="minorHAnsi" w:cstheme="minorHAnsi"/>
+          <w:color w:val="auto"/>
+          <w:sz w:val="22"/>
+          <w:szCs w:val="22"/>
+        </w:rPr>
+      </w:pPr>
+      <w:r>
+        <w:rPr>
+          <w:rStyle w:val="SubtleReference"/>
+          <w:rFonts w:asciiTheme="minorHAnsi" w:hAnsiTheme="minorHAnsi" w:cstheme="minorHAnsi"/>
+          <w:color w:val="auto"/>
+          <w:sz w:val="22"/>
+          <w:szCs w:val="22"/>
+        </w:rPr>
+        <w:t xml:space="preserve">Set up variables in </w:t>
+      </w:r>
+      <w:proofErr w:type="gramStart"/>
+      <w:r>
+        <w:rPr>
+          <w:rStyle w:val="SubtleReference"/>
+          <w:rFonts w:asciiTheme="minorHAnsi" w:hAnsiTheme="minorHAnsi" w:cstheme="minorHAnsi"/>
+          <w:color w:val="auto"/>
+          <w:sz w:val="22"/>
+          <w:szCs w:val="22"/>
+        </w:rPr>
+        <w:t>main(</w:t>
+      </w:r>
+      <w:proofErr w:type="gramEnd"/>
+      <w:r>
+        <w:rPr>
+          <w:rStyle w:val="SubtleReference"/>
+          <w:rFonts w:asciiTheme="minorHAnsi" w:hAnsiTheme="minorHAnsi" w:cstheme="minorHAnsi"/>
+          <w:color w:val="auto"/>
+          <w:sz w:val="22"/>
+          <w:szCs w:val="22"/>
+        </w:rPr>
+        <w:t>)</w:t>
       </w:r>
     </w:p>
     <w:p>
@@ -577,23 +574,196 @@
           <w:ilvl w:val="0"/>
           <w:numId w:val="1"/>
         </w:numPr>
-        <w:rPr>
-          <w:rStyle w:val="SubtleReference"/>
-          <w:rFonts w:asciiTheme="minorHAnsi" w:hAnsiTheme="minorHAnsi" w:cstheme="minorHAnsi"/>
-          <w:color w:val="auto"/>
-          <w:sz w:val="22"/>
-          <w:szCs w:val="22"/>
-        </w:rPr>
-      </w:pPr>
-      <w:r>
-        <w:rPr>
-          <w:rStyle w:val="SubtleReference"/>
-          <w:rFonts w:asciiTheme="minorHAnsi" w:hAnsiTheme="minorHAnsi" w:cstheme="minorHAnsi"/>
-          <w:color w:val="auto"/>
-          <w:sz w:val="22"/>
-          <w:szCs w:val="22"/>
-        </w:rPr>
-        <w:t>Download and install Visual Studio</w:t>
+        <w:jc w:val="both"/>
+        <w:rPr>
+          <w:rStyle w:val="SubtleReference"/>
+          <w:rFonts w:asciiTheme="minorHAnsi" w:hAnsiTheme="minorHAnsi" w:cstheme="minorHAnsi"/>
+          <w:color w:val="auto"/>
+          <w:sz w:val="22"/>
+          <w:szCs w:val="22"/>
+        </w:rPr>
+      </w:pPr>
+      <w:r>
+        <w:rPr>
+          <w:rStyle w:val="SubtleReference"/>
+          <w:rFonts w:asciiTheme="minorHAnsi" w:hAnsiTheme="minorHAnsi" w:cstheme="minorHAnsi"/>
+          <w:color w:val="auto"/>
+          <w:sz w:val="22"/>
+          <w:szCs w:val="22"/>
+        </w:rPr>
+        <w:t xml:space="preserve">Created the </w:t>
+      </w:r>
+      <w:proofErr w:type="gramStart"/>
+      <w:r>
+        <w:rPr>
+          <w:rStyle w:val="SubtleReference"/>
+          <w:rFonts w:asciiTheme="minorHAnsi" w:hAnsiTheme="minorHAnsi" w:cstheme="minorHAnsi"/>
+          <w:color w:val="auto"/>
+          <w:sz w:val="22"/>
+          <w:szCs w:val="22"/>
+        </w:rPr>
+        <w:t>Input(</w:t>
+      </w:r>
+      <w:proofErr w:type="gramEnd"/>
+      <w:r>
+        <w:rPr>
+          <w:rStyle w:val="SubtleReference"/>
+          <w:rFonts w:asciiTheme="minorHAnsi" w:hAnsiTheme="minorHAnsi" w:cstheme="minorHAnsi"/>
+          <w:color w:val="auto"/>
+          <w:sz w:val="22"/>
+          <w:szCs w:val="22"/>
+        </w:rPr>
+        <w:t>), Update(), and Render() procedures, setting up basic input and output function</w:t>
+      </w:r>
+      <w:r>
+        <w:rPr>
+          <w:rStyle w:val="SubtleReference"/>
+          <w:rFonts w:asciiTheme="minorHAnsi" w:hAnsiTheme="minorHAnsi" w:cstheme="minorHAnsi"/>
+          <w:color w:val="auto"/>
+          <w:sz w:val="22"/>
+          <w:szCs w:val="22"/>
+        </w:rPr>
+        <w:softHyphen/>
+      </w:r>
+      <w:r>
+        <w:rPr>
+          <w:rStyle w:val="SubtleReference"/>
+          <w:rFonts w:asciiTheme="minorHAnsi" w:hAnsiTheme="minorHAnsi" w:cstheme="minorHAnsi"/>
+          <w:color w:val="auto"/>
+          <w:sz w:val="22"/>
+          <w:szCs w:val="22"/>
+        </w:rPr>
+        <w:t>ality to test that it was registering input properly</w:t>
+      </w:r>
+      <w:r>
+        <w:rPr>
+          <w:rStyle w:val="SubtleReference"/>
+          <w:rFonts w:asciiTheme="minorHAnsi" w:hAnsiTheme="minorHAnsi" w:cstheme="minorHAnsi"/>
+          <w:color w:val="auto"/>
+          <w:sz w:val="22"/>
+          <w:szCs w:val="22"/>
+        </w:rPr>
+        <w:t>, and to distinguish between valid single-character input and invalid multi-character input</w:t>
+      </w:r>
+      <w:r>
+        <w:rPr>
+          <w:rStyle w:val="SubtleReference"/>
+          <w:rFonts w:asciiTheme="minorHAnsi" w:hAnsiTheme="minorHAnsi" w:cstheme="minorHAnsi"/>
+          <w:color w:val="auto"/>
+          <w:sz w:val="22"/>
+          <w:szCs w:val="22"/>
+        </w:rPr>
+        <w:t>.</w:t>
+      </w:r>
+      <w:r>
+        <w:rPr>
+          <w:rStyle w:val="SubtleReference"/>
+          <w:rFonts w:asciiTheme="minorHAnsi" w:hAnsiTheme="minorHAnsi" w:cstheme="minorHAnsi"/>
+          <w:color w:val="auto"/>
+          <w:sz w:val="22"/>
+          <w:szCs w:val="22"/>
+        </w:rPr>
+        <w:t xml:space="preserve"> Input uses “</w:t>
+      </w:r>
+      <w:proofErr w:type="spellStart"/>
+      <w:r>
+        <w:rPr>
+          <w:rStyle w:val="SubtleReference"/>
+          <w:rFonts w:asciiTheme="minorHAnsi" w:hAnsiTheme="minorHAnsi" w:cstheme="minorHAnsi"/>
+          <w:color w:val="auto"/>
+          <w:sz w:val="22"/>
+          <w:szCs w:val="22"/>
+        </w:rPr>
+        <w:t>cin</w:t>
+      </w:r>
+      <w:proofErr w:type="spellEnd"/>
+      <w:r>
+        <w:rPr>
+          <w:rStyle w:val="SubtleReference"/>
+          <w:rFonts w:asciiTheme="minorHAnsi" w:hAnsiTheme="minorHAnsi" w:cstheme="minorHAnsi"/>
+          <w:color w:val="auto"/>
+          <w:sz w:val="22"/>
+          <w:szCs w:val="22"/>
+        </w:rPr>
+        <w:t xml:space="preserve"> &gt;&gt; variable;” to assign the player’s input to the variable specified so that it can be processed in </w:t>
+      </w:r>
+      <w:proofErr w:type="gramStart"/>
+      <w:r>
+        <w:rPr>
+          <w:rStyle w:val="SubtleReference"/>
+          <w:rFonts w:asciiTheme="minorHAnsi" w:hAnsiTheme="minorHAnsi" w:cstheme="minorHAnsi"/>
+          <w:color w:val="auto"/>
+          <w:sz w:val="22"/>
+          <w:szCs w:val="22"/>
+        </w:rPr>
+        <w:t>Update(</w:t>
+      </w:r>
+      <w:proofErr w:type="gramEnd"/>
+      <w:r>
+        <w:rPr>
+          <w:rStyle w:val="SubtleReference"/>
+          <w:rFonts w:asciiTheme="minorHAnsi" w:hAnsiTheme="minorHAnsi" w:cstheme="minorHAnsi"/>
+          <w:color w:val="auto"/>
+          <w:sz w:val="22"/>
+          <w:szCs w:val="22"/>
+        </w:rPr>
+        <w:t xml:space="preserve">). Here, I also set up the procedures </w:t>
+      </w:r>
+      <w:proofErr w:type="spellStart"/>
+      <w:proofErr w:type="gramStart"/>
+      <w:r>
+        <w:rPr>
+          <w:rStyle w:val="SubtleReference"/>
+          <w:rFonts w:asciiTheme="minorHAnsi" w:hAnsiTheme="minorHAnsi" w:cstheme="minorHAnsi"/>
+          <w:color w:val="auto"/>
+          <w:sz w:val="22"/>
+          <w:szCs w:val="22"/>
+        </w:rPr>
+        <w:t>ConvertToUppercase</w:t>
+      </w:r>
+      <w:proofErr w:type="spellEnd"/>
+      <w:r>
+        <w:rPr>
+          <w:rStyle w:val="SubtleReference"/>
+          <w:rFonts w:asciiTheme="minorHAnsi" w:hAnsiTheme="minorHAnsi" w:cstheme="minorHAnsi"/>
+          <w:color w:val="auto"/>
+          <w:sz w:val="22"/>
+          <w:szCs w:val="22"/>
+        </w:rPr>
+        <w:t>(</w:t>
+      </w:r>
+      <w:proofErr w:type="gramEnd"/>
+      <w:r>
+        <w:rPr>
+          <w:rStyle w:val="SubtleReference"/>
+          <w:rFonts w:asciiTheme="minorHAnsi" w:hAnsiTheme="minorHAnsi" w:cstheme="minorHAnsi"/>
+          <w:color w:val="auto"/>
+          <w:sz w:val="22"/>
+          <w:szCs w:val="22"/>
+        </w:rPr>
+        <w:t xml:space="preserve">) and </w:t>
+      </w:r>
+      <w:proofErr w:type="spellStart"/>
+      <w:r>
+        <w:rPr>
+          <w:rStyle w:val="SubtleReference"/>
+          <w:rFonts w:asciiTheme="minorHAnsi" w:hAnsiTheme="minorHAnsi" w:cstheme="minorHAnsi"/>
+          <w:color w:val="auto"/>
+          <w:sz w:val="22"/>
+          <w:szCs w:val="22"/>
+        </w:rPr>
+        <w:t>ConvertToLowercase</w:t>
+      </w:r>
+      <w:proofErr w:type="spellEnd"/>
+      <w:r>
+        <w:rPr>
+          <w:rStyle w:val="SubtleReference"/>
+          <w:rFonts w:asciiTheme="minorHAnsi" w:hAnsiTheme="minorHAnsi" w:cstheme="minorHAnsi"/>
+          <w:color w:val="auto"/>
+          <w:sz w:val="22"/>
+          <w:szCs w:val="22"/>
+        </w:rPr>
+        <w:t>() to standardise the input’s capitalisation.</w:t>
       </w:r>
     </w:p>
     <w:p>
@@ -603,23 +773,110 @@
           <w:ilvl w:val="0"/>
           <w:numId w:val="1"/>
         </w:numPr>
-        <w:rPr>
-          <w:rStyle w:val="SubtleReference"/>
-          <w:rFonts w:asciiTheme="minorHAnsi" w:hAnsiTheme="minorHAnsi" w:cstheme="minorHAnsi"/>
-          <w:color w:val="auto"/>
-          <w:sz w:val="22"/>
-          <w:szCs w:val="22"/>
-        </w:rPr>
-      </w:pPr>
-      <w:r>
-        <w:rPr>
-          <w:rStyle w:val="SubtleReference"/>
-          <w:rFonts w:asciiTheme="minorHAnsi" w:hAnsiTheme="minorHAnsi" w:cstheme="minorHAnsi"/>
-          <w:color w:val="auto"/>
-          <w:sz w:val="22"/>
-          <w:szCs w:val="22"/>
-        </w:rPr>
-        <w:t>Download and install DirectX</w:t>
+        <w:jc w:val="both"/>
+        <w:rPr>
+          <w:rStyle w:val="SubtleReference"/>
+          <w:rFonts w:asciiTheme="minorHAnsi" w:hAnsiTheme="minorHAnsi" w:cstheme="minorHAnsi"/>
+          <w:color w:val="auto"/>
+          <w:sz w:val="22"/>
+          <w:szCs w:val="22"/>
+        </w:rPr>
+      </w:pPr>
+      <w:r>
+        <w:rPr>
+          <w:rStyle w:val="SubtleReference"/>
+          <w:rFonts w:asciiTheme="minorHAnsi" w:hAnsiTheme="minorHAnsi" w:cstheme="minorHAnsi"/>
+          <w:color w:val="auto"/>
+          <w:sz w:val="22"/>
+          <w:szCs w:val="22"/>
+        </w:rPr>
+        <w:t xml:space="preserve">Fleshed out the </w:t>
+      </w:r>
+      <w:proofErr w:type="gramStart"/>
+      <w:r>
+        <w:rPr>
+          <w:rStyle w:val="SubtleReference"/>
+          <w:rFonts w:asciiTheme="minorHAnsi" w:hAnsiTheme="minorHAnsi" w:cstheme="minorHAnsi"/>
+          <w:color w:val="auto"/>
+          <w:sz w:val="22"/>
+          <w:szCs w:val="22"/>
+        </w:rPr>
+        <w:t>Update(</w:t>
+      </w:r>
+      <w:proofErr w:type="gramEnd"/>
+      <w:r>
+        <w:rPr>
+          <w:rStyle w:val="SubtleReference"/>
+          <w:rFonts w:asciiTheme="minorHAnsi" w:hAnsiTheme="minorHAnsi" w:cstheme="minorHAnsi"/>
+          <w:color w:val="auto"/>
+          <w:sz w:val="22"/>
+          <w:szCs w:val="22"/>
+        </w:rPr>
+        <w:t xml:space="preserve">) procedure to pass appropriate values to the newly created </w:t>
+      </w:r>
+      <w:proofErr w:type="spellStart"/>
+      <w:r>
+        <w:rPr>
+          <w:rStyle w:val="SubtleReference"/>
+          <w:rFonts w:asciiTheme="minorHAnsi" w:hAnsiTheme="minorHAnsi" w:cstheme="minorHAnsi"/>
+          <w:color w:val="auto"/>
+          <w:sz w:val="22"/>
+          <w:szCs w:val="22"/>
+        </w:rPr>
+        <w:t>MoveTo</w:t>
+      </w:r>
+      <w:proofErr w:type="spellEnd"/>
+      <w:r>
+        <w:rPr>
+          <w:rStyle w:val="SubtleReference"/>
+          <w:rFonts w:asciiTheme="minorHAnsi" w:hAnsiTheme="minorHAnsi" w:cstheme="minorHAnsi"/>
+          <w:color w:val="auto"/>
+          <w:sz w:val="22"/>
+          <w:szCs w:val="22"/>
+        </w:rPr>
+        <w:t>() func</w:t>
+      </w:r>
+      <w:r>
+        <w:rPr>
+          <w:rStyle w:val="SubtleReference"/>
+          <w:rFonts w:asciiTheme="minorHAnsi" w:hAnsiTheme="minorHAnsi" w:cstheme="minorHAnsi"/>
+          <w:color w:val="auto"/>
+          <w:sz w:val="22"/>
+          <w:szCs w:val="22"/>
+        </w:rPr>
+        <w:softHyphen/>
+      </w:r>
+      <w:r>
+        <w:rPr>
+          <w:rStyle w:val="SubtleReference"/>
+          <w:rFonts w:asciiTheme="minorHAnsi" w:hAnsiTheme="minorHAnsi" w:cstheme="minorHAnsi"/>
+          <w:color w:val="auto"/>
+          <w:sz w:val="22"/>
+          <w:szCs w:val="22"/>
+        </w:rPr>
+        <w:t xml:space="preserve">tion according to the input, so that it can determine the validity and outcome of the player’s input movement, and to get directions the player can move to next from the also newly created function </w:t>
+      </w:r>
+      <w:proofErr w:type="spellStart"/>
+      <w:r>
+        <w:rPr>
+          <w:rStyle w:val="SubtleReference"/>
+          <w:rFonts w:asciiTheme="minorHAnsi" w:hAnsiTheme="minorHAnsi" w:cstheme="minorHAnsi"/>
+          <w:color w:val="auto"/>
+          <w:sz w:val="22"/>
+          <w:szCs w:val="22"/>
+        </w:rPr>
+        <w:t>GetAvailableDirections</w:t>
+      </w:r>
+      <w:proofErr w:type="spellEnd"/>
+      <w:r>
+        <w:rPr>
+          <w:rStyle w:val="SubtleReference"/>
+          <w:rFonts w:asciiTheme="minorHAnsi" w:hAnsiTheme="minorHAnsi" w:cstheme="minorHAnsi"/>
+          <w:color w:val="auto"/>
+          <w:sz w:val="22"/>
+          <w:szCs w:val="22"/>
+        </w:rPr>
+        <w:t>().</w:t>
       </w:r>
     </w:p>
     <w:p>
@@ -629,23 +886,78 @@
           <w:ilvl w:val="0"/>
           <w:numId w:val="1"/>
         </w:numPr>
-        <w:rPr>
-          <w:rStyle w:val="SubtleReference"/>
-          <w:rFonts w:asciiTheme="minorHAnsi" w:hAnsiTheme="minorHAnsi" w:cstheme="minorHAnsi"/>
-          <w:color w:val="auto"/>
-          <w:sz w:val="22"/>
-          <w:szCs w:val="22"/>
-        </w:rPr>
-      </w:pPr>
-      <w:r>
-        <w:rPr>
-          <w:rStyle w:val="SubtleReference"/>
-          <w:rFonts w:asciiTheme="minorHAnsi" w:hAnsiTheme="minorHAnsi" w:cstheme="minorHAnsi"/>
-          <w:color w:val="auto"/>
-          <w:sz w:val="22"/>
-          <w:szCs w:val="22"/>
-        </w:rPr>
-        <w:t>Configure VS Project File to point to the DX lib folder</w:t>
+        <w:jc w:val="both"/>
+        <w:rPr>
+          <w:rStyle w:val="SubtleReference"/>
+          <w:rFonts w:asciiTheme="minorHAnsi" w:hAnsiTheme="minorHAnsi" w:cstheme="minorHAnsi"/>
+          <w:color w:val="auto"/>
+          <w:sz w:val="22"/>
+          <w:szCs w:val="22"/>
+        </w:rPr>
+      </w:pPr>
+      <w:r>
+        <w:rPr>
+          <w:rStyle w:val="SubtleReference"/>
+          <w:rFonts w:asciiTheme="minorHAnsi" w:hAnsiTheme="minorHAnsi" w:cstheme="minorHAnsi"/>
+          <w:color w:val="auto"/>
+          <w:sz w:val="22"/>
+          <w:szCs w:val="22"/>
+        </w:rPr>
+        <w:t xml:space="preserve">I updated </w:t>
+      </w:r>
+      <w:proofErr w:type="gramStart"/>
+      <w:r>
+        <w:rPr>
+          <w:rStyle w:val="SubtleReference"/>
+          <w:rFonts w:asciiTheme="minorHAnsi" w:hAnsiTheme="minorHAnsi" w:cstheme="minorHAnsi"/>
+          <w:color w:val="auto"/>
+          <w:sz w:val="22"/>
+          <w:szCs w:val="22"/>
+        </w:rPr>
+        <w:t>Render(</w:t>
+      </w:r>
+      <w:proofErr w:type="gramEnd"/>
+      <w:r>
+        <w:rPr>
+          <w:rStyle w:val="SubtleReference"/>
+          <w:rFonts w:asciiTheme="minorHAnsi" w:hAnsiTheme="minorHAnsi" w:cstheme="minorHAnsi"/>
+          <w:color w:val="auto"/>
+          <w:sz w:val="22"/>
+          <w:szCs w:val="22"/>
+        </w:rPr>
+        <w:t xml:space="preserve">) to output not just where the player went and where they may move to, but also their current position and </w:t>
+      </w:r>
+      <w:r>
+        <w:rPr>
+          <w:rStyle w:val="SubtleReference"/>
+          <w:rFonts w:asciiTheme="minorHAnsi" w:hAnsiTheme="minorHAnsi" w:cstheme="minorHAnsi"/>
+          <w:color w:val="auto"/>
+          <w:sz w:val="22"/>
+          <w:szCs w:val="22"/>
+        </w:rPr>
+        <w:t xml:space="preserve">the ASCII-art map, as the directions the player could move in wasn’t lining up with my expectations. The rendered map illustrated that I’d forgotten to reflect and rotate the map to fit the way arrays are declared, rather than simply transpose it to look visually the same in code, so I spent some time figuring out how to reflect and rotate the map to have its output match what was shown in the </w:t>
+      </w:r>
+      <w:proofErr w:type="spellStart"/>
+      <w:r>
+        <w:rPr>
+          <w:rStyle w:val="SubtleReference"/>
+          <w:rFonts w:asciiTheme="minorHAnsi" w:hAnsiTheme="minorHAnsi" w:cstheme="minorHAnsi"/>
+          <w:color w:val="auto"/>
+          <w:sz w:val="22"/>
+          <w:szCs w:val="22"/>
+        </w:rPr>
+        <w:t>GridWorld</w:t>
+      </w:r>
+      <w:proofErr w:type="spellEnd"/>
+      <w:r>
+        <w:rPr>
+          <w:rStyle w:val="SubtleReference"/>
+          <w:rFonts w:asciiTheme="minorHAnsi" w:hAnsiTheme="minorHAnsi" w:cstheme="minorHAnsi"/>
+          <w:color w:val="auto"/>
+          <w:sz w:val="22"/>
+          <w:szCs w:val="22"/>
+        </w:rPr>
+        <w:t xml:space="preserve"> specifications.</w:t>
       </w:r>
     </w:p>
     <w:p>
@@ -655,46 +967,80 @@
           <w:ilvl w:val="0"/>
           <w:numId w:val="1"/>
         </w:numPr>
-        <w:rPr>
-          <w:rStyle w:val="SubtleReference"/>
-          <w:rFonts w:asciiTheme="minorHAnsi" w:hAnsiTheme="minorHAnsi" w:cstheme="minorHAnsi"/>
-          <w:color w:val="auto"/>
-          <w:sz w:val="22"/>
-          <w:szCs w:val="22"/>
-        </w:rPr>
-      </w:pPr>
-      <w:r>
-        <w:rPr>
-          <w:rStyle w:val="SubtleReference"/>
-          <w:rFonts w:asciiTheme="minorHAnsi" w:hAnsiTheme="minorHAnsi" w:cstheme="minorHAnsi"/>
-          <w:color w:val="auto"/>
-          <w:sz w:val="22"/>
-          <w:szCs w:val="22"/>
-        </w:rPr>
-        <w:t>Compile sample code</w:t>
-      </w:r>
-    </w:p>
-    <w:p>
-      <w:pPr>
-        <w:pStyle w:val="ColorfulList-Accent11"/>
-        <w:ind w:left="0"/>
-        <w:rPr>
-          <w:rStyle w:val="SubtleReference"/>
-          <w:rFonts w:asciiTheme="minorHAnsi" w:hAnsiTheme="minorHAnsi" w:cstheme="minorHAnsi"/>
-          <w:color w:val="auto"/>
-          <w:sz w:val="22"/>
-          <w:szCs w:val="22"/>
-        </w:rPr>
-      </w:pPr>
-      <w:r>
-        <w:rPr>
-          <w:rStyle w:val="SubtleReference"/>
-          <w:rFonts w:asciiTheme="minorHAnsi" w:hAnsiTheme="minorHAnsi" w:cstheme="minorHAnsi"/>
-          <w:color w:val="auto"/>
-          <w:sz w:val="22"/>
-          <w:szCs w:val="22"/>
-        </w:rPr>
-        <w:t>Not: (Bad)</w:t>
+        <w:jc w:val="both"/>
+        <w:rPr>
+          <w:rStyle w:val="SubtleReference"/>
+          <w:rFonts w:asciiTheme="minorHAnsi" w:hAnsiTheme="minorHAnsi" w:cstheme="minorHAnsi"/>
+          <w:color w:val="auto"/>
+          <w:sz w:val="22"/>
+          <w:szCs w:val="22"/>
+        </w:rPr>
+      </w:pPr>
+      <w:r>
+        <w:rPr>
+          <w:rStyle w:val="SubtleReference"/>
+          <w:rFonts w:asciiTheme="minorHAnsi" w:hAnsiTheme="minorHAnsi" w:cstheme="minorHAnsi"/>
+          <w:color w:val="auto"/>
+          <w:sz w:val="22"/>
+          <w:szCs w:val="22"/>
+        </w:rPr>
+        <w:t xml:space="preserve">Once the map was reoriented, I tested it again and found that while the map was represented properly when printed, the player was still not moving as expected. On inspecting the </w:t>
+      </w:r>
+      <w:proofErr w:type="spellStart"/>
+      <w:proofErr w:type="gramStart"/>
+      <w:r>
+        <w:rPr>
+          <w:rStyle w:val="SubtleReference"/>
+          <w:rFonts w:asciiTheme="minorHAnsi" w:hAnsiTheme="minorHAnsi" w:cstheme="minorHAnsi"/>
+          <w:color w:val="auto"/>
+          <w:sz w:val="22"/>
+          <w:szCs w:val="22"/>
+        </w:rPr>
+        <w:t>MoveTo</w:t>
+      </w:r>
+      <w:proofErr w:type="spellEnd"/>
+      <w:r>
+        <w:rPr>
+          <w:rStyle w:val="SubtleReference"/>
+          <w:rFonts w:asciiTheme="minorHAnsi" w:hAnsiTheme="minorHAnsi" w:cstheme="minorHAnsi"/>
+          <w:color w:val="auto"/>
+          <w:sz w:val="22"/>
+          <w:szCs w:val="22"/>
+        </w:rPr>
+        <w:t>(</w:t>
+      </w:r>
+      <w:proofErr w:type="gramEnd"/>
+      <w:r>
+        <w:rPr>
+          <w:rStyle w:val="SubtleReference"/>
+          <w:rFonts w:asciiTheme="minorHAnsi" w:hAnsiTheme="minorHAnsi" w:cstheme="minorHAnsi"/>
+          <w:color w:val="auto"/>
+          <w:sz w:val="22"/>
+          <w:szCs w:val="22"/>
+        </w:rPr>
+        <w:t xml:space="preserve">) and </w:t>
+      </w:r>
+      <w:proofErr w:type="spellStart"/>
+      <w:r>
+        <w:rPr>
+          <w:rStyle w:val="SubtleReference"/>
+          <w:rFonts w:asciiTheme="minorHAnsi" w:hAnsiTheme="minorHAnsi" w:cstheme="minorHAnsi"/>
+          <w:color w:val="auto"/>
+          <w:sz w:val="22"/>
+          <w:szCs w:val="22"/>
+        </w:rPr>
+        <w:t>GetAvailableDirections</w:t>
+      </w:r>
+      <w:proofErr w:type="spellEnd"/>
+      <w:r>
+        <w:rPr>
+          <w:rStyle w:val="SubtleReference"/>
+          <w:rFonts w:asciiTheme="minorHAnsi" w:hAnsiTheme="minorHAnsi" w:cstheme="minorHAnsi"/>
+          <w:color w:val="auto"/>
+          <w:sz w:val="22"/>
+          <w:szCs w:val="22"/>
+        </w:rPr>
+        <w:t>() code, I found that I was modifying the wrong values and doing so incorrectly when updating the player’s position, and that I had accidentally reversed each axis when displaying the available directions. Fixing both sections resulted in the game working as intended.</w:t>
       </w:r>
     </w:p>
     <w:p>
@@ -704,118 +1050,51 @@
           <w:ilvl w:val="0"/>
           <w:numId w:val="1"/>
         </w:numPr>
-        <w:rPr>
-          <w:rStyle w:val="SubtleReference"/>
-          <w:rFonts w:asciiTheme="minorHAnsi" w:hAnsiTheme="minorHAnsi" w:cstheme="minorHAnsi"/>
-          <w:color w:val="auto"/>
-          <w:sz w:val="22"/>
-          <w:szCs w:val="22"/>
-        </w:rPr>
-      </w:pPr>
-      <w:r>
-        <w:rPr>
-          <w:rStyle w:val="SubtleReference"/>
-          <w:rFonts w:asciiTheme="minorHAnsi" w:hAnsiTheme="minorHAnsi" w:cstheme="minorHAnsi"/>
-          <w:color w:val="auto"/>
-          <w:sz w:val="22"/>
-          <w:szCs w:val="22"/>
-        </w:rPr>
-        <w:t>Read the source code</w:t>
-      </w:r>
-    </w:p>
-    <w:p>
-      <w:pPr>
-        <w:pStyle w:val="ColorfulList-Accent11"/>
-        <w:numPr>
-          <w:ilvl w:val="0"/>
-          <w:numId w:val="1"/>
-        </w:numPr>
-        <w:rPr>
-          <w:rStyle w:val="SubtleReference"/>
-          <w:rFonts w:asciiTheme="minorHAnsi" w:hAnsiTheme="minorHAnsi" w:cstheme="minorHAnsi"/>
-          <w:color w:val="auto"/>
-          <w:sz w:val="22"/>
-          <w:szCs w:val="22"/>
-        </w:rPr>
-      </w:pPr>
-      <w:r>
-        <w:rPr>
-          <w:rStyle w:val="SubtleReference"/>
-          <w:rFonts w:asciiTheme="minorHAnsi" w:hAnsiTheme="minorHAnsi" w:cstheme="minorHAnsi"/>
-          <w:color w:val="auto"/>
-          <w:sz w:val="22"/>
-          <w:szCs w:val="22"/>
-        </w:rPr>
-        <w:t>I had some trouble with SDL, so I spent a couple of weeks doing other spikes</w:t>
-      </w:r>
-    </w:p>
-    <w:p>
-      <w:pPr>
-        <w:pStyle w:val="ColorfulList-Accent11"/>
-        <w:numPr>
-          <w:ilvl w:val="0"/>
-          <w:numId w:val="1"/>
-        </w:numPr>
-        <w:rPr>
-          <w:rStyle w:val="SubtleReference"/>
-          <w:rFonts w:asciiTheme="minorHAnsi" w:hAnsiTheme="minorHAnsi" w:cstheme="minorHAnsi"/>
-          <w:color w:val="auto"/>
-          <w:sz w:val="22"/>
-          <w:szCs w:val="22"/>
-        </w:rPr>
-      </w:pPr>
-      <w:r>
-        <w:rPr>
-          <w:rStyle w:val="SubtleReference"/>
-          <w:rFonts w:asciiTheme="minorHAnsi" w:hAnsiTheme="minorHAnsi" w:cstheme="minorHAnsi"/>
-          <w:color w:val="auto"/>
-          <w:sz w:val="22"/>
-          <w:szCs w:val="22"/>
-        </w:rPr>
-        <w:t>Run code</w:t>
-      </w:r>
-    </w:p>
-    <w:p>
-      <w:pPr>
-        <w:pStyle w:val="ColorfulList-Accent11"/>
-        <w:numPr>
-          <w:ilvl w:val="0"/>
-          <w:numId w:val="1"/>
-        </w:numPr>
-        <w:rPr>
-          <w:rStyle w:val="SubtleReference"/>
-          <w:rFonts w:asciiTheme="minorHAnsi" w:hAnsiTheme="minorHAnsi" w:cstheme="minorHAnsi"/>
-          <w:color w:val="auto"/>
-          <w:sz w:val="22"/>
-          <w:szCs w:val="22"/>
-        </w:rPr>
-      </w:pPr>
-      <w:r>
-        <w:rPr>
-          <w:rStyle w:val="SubtleReference"/>
-          <w:rFonts w:asciiTheme="minorHAnsi" w:hAnsiTheme="minorHAnsi" w:cstheme="minorHAnsi"/>
-          <w:color w:val="auto"/>
-          <w:sz w:val="22"/>
-          <w:szCs w:val="22"/>
-        </w:rPr>
-        <w:t>Write Spike Report</w:t>
-      </w:r>
-    </w:p>
-    <w:p>
-      <w:pPr>
-        <w:pStyle w:val="ColorfulList-Accent11"/>
-        <w:ind w:left="0"/>
-        <w:rPr>
-          <w:rStyle w:val="SubtleReference"/>
-          <w:rFonts w:asciiTheme="minorHAnsi" w:hAnsiTheme="minorHAnsi" w:cstheme="minorHAnsi"/>
-          <w:color w:val="auto"/>
-          <w:sz w:val="22"/>
-          <w:szCs w:val="22"/>
-        </w:rPr>
-      </w:pPr>
-    </w:p>
-    <w:p>
-      <w:pPr>
+        <w:jc w:val="both"/>
+        <w:rPr>
+          <w:rStyle w:val="SubtleReference"/>
+          <w:rFonts w:asciiTheme="minorHAnsi" w:hAnsiTheme="minorHAnsi" w:cstheme="minorHAnsi"/>
+          <w:color w:val="auto"/>
+          <w:sz w:val="22"/>
+          <w:szCs w:val="22"/>
+        </w:rPr>
+      </w:pPr>
+      <w:r>
+        <w:rPr>
+          <w:rStyle w:val="SubtleReference"/>
+          <w:rFonts w:asciiTheme="minorHAnsi" w:hAnsiTheme="minorHAnsi" w:cstheme="minorHAnsi"/>
+          <w:color w:val="auto"/>
+          <w:sz w:val="22"/>
+          <w:szCs w:val="22"/>
+        </w:rPr>
+        <w:t xml:space="preserve">Lastly, tidied up some of the </w:t>
+      </w:r>
+      <w:proofErr w:type="spellStart"/>
+      <w:r>
+        <w:rPr>
+          <w:rStyle w:val="SubtleReference"/>
+          <w:rFonts w:asciiTheme="minorHAnsi" w:hAnsiTheme="minorHAnsi" w:cstheme="minorHAnsi"/>
+          <w:color w:val="auto"/>
+          <w:sz w:val="22"/>
+          <w:szCs w:val="22"/>
+        </w:rPr>
+        <w:t>cout</w:t>
+      </w:r>
+      <w:proofErr w:type="spellEnd"/>
+      <w:r>
+        <w:rPr>
+          <w:rStyle w:val="SubtleReference"/>
+          <w:rFonts w:asciiTheme="minorHAnsi" w:hAnsiTheme="minorHAnsi" w:cstheme="minorHAnsi"/>
+          <w:color w:val="auto"/>
+          <w:sz w:val="22"/>
+          <w:szCs w:val="22"/>
+        </w:rPr>
+        <w:t xml:space="preserve"> statements and output strings so that everything was output in an organised manner to the terminal.</w:t>
+      </w:r>
+    </w:p>
+    <w:p>
+      <w:pPr>
+        <w:jc w:val="both"/>
         <w:rPr>
           <w:b/>
           <w:sz w:val="24"/>
@@ -825,10 +1104,11 @@
         <w:rPr>
           <w:noProof/>
         </w:rPr>
+        <w:lastRenderedPageBreak/>
         <mc:AlternateContent>
           <mc:Choice Requires="wps">
             <w:drawing>
-              <wp:anchor distT="0" distB="0" distL="114300" distR="114300" simplePos="0" relativeHeight="251661312" behindDoc="1" locked="0" layoutInCell="1" allowOverlap="1" wp14:anchorId="7DD6B033" wp14:editId="4CE81254">
+              <wp:anchor distT="0" distB="0" distL="114300" distR="114300" simplePos="0" relativeHeight="251661312" behindDoc="1" locked="0" layoutInCell="1" allowOverlap="1" wp14:anchorId="7DD6B033" wp14:editId="5E30CAAC">
                 <wp:simplePos x="0" y="0"/>
                 <wp:positionH relativeFrom="column">
                   <wp:posOffset>1733550</wp:posOffset>
@@ -908,7 +1188,7 @@
                 <v:stroke joinstyle="miter"/>
                 <v:path gradientshapeok="t" o:connecttype="rect"/>
               </v:shapetype>
-              <v:shape id="Text Box 3" o:spid="_x0000_s1026" type="#_x0000_t202" style="position:absolute;margin-left:136.5pt;margin-top:16.9pt;width:120.75pt;height:.05pt;z-index:-251655168;visibility:visible;mso-wrap-style:square;mso-wrap-distance-left:9pt;mso-wrap-distance-top:0;mso-wrap-distance-right:9pt;mso-wrap-distance-bottom:0;mso-position-horizontal:absolute;mso-position-horizontal-relative:text;mso-position-vertical:absolute;mso-position-vertical-relative:text;v-text-anchor:top" o:gfxdata="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" stroked="f">
+              <v:shape id="Text Box 3" o:spid="_x0000_s1026" type="#_x0000_t202" style="position:absolute;left:0;text-align:left;margin-left:136.5pt;margin-top:16.9pt;width:120.75pt;height:.05pt;z-index:-251655168;visibility:visible;mso-wrap-style:square;mso-wrap-distance-left:9pt;mso-wrap-distance-top:0;mso-wrap-distance-right:9pt;mso-wrap-distance-bottom:0;mso-position-horizontal:absolute;mso-position-horizontal-relative:text;mso-position-vertical:absolute;mso-position-vertical-relative:text;v-text-anchor:top" o:gfxdata="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" stroked="f">
                 <v:textbox style="mso-fit-shape-to-text:t" inset="0,0,0,0">
                   <w:txbxContent>
                     <w:p>
@@ -1177,7 +1457,7 @@
           </mc:Choice>
           <mc:Fallback>
             <w:pict>
-              <v:shape w14:anchorId="33610082" id="Text Box 4" o:spid="_x0000_s1027" type="#_x0000_t202" style="position:absolute;margin-left:370.05pt;margin-top:18.65pt;width:105pt;height:.05pt;z-index:-251653120;visibility:visible;mso-wrap-style:square;mso-wrap-distance-left:9pt;mso-wrap-distance-top:0;mso-wrap-distance-right:9pt;mso-wrap-distance-bottom:0;mso-position-horizontal:absolute;mso-position-horizontal-relative:text;mso-position-vertical:absolute;mso-position-vertical-relative:text;v-text-anchor:top" o:gfxdata="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" stroked="f">
+              <v:shape w14:anchorId="33610082" id="Text Box 4" o:spid="_x0000_s1027" type="#_x0000_t202" style="position:absolute;left:0;text-align:left;margin-left:370.05pt;margin-top:18.65pt;width:105pt;height:.05pt;z-index:-251653120;visibility:visible;mso-wrap-style:square;mso-wrap-distance-left:9pt;mso-wrap-distance-top:0;mso-wrap-distance-right:9pt;mso-wrap-distance-bottom:0;mso-position-horizontal:absolute;mso-position-horizontal-relative:text;mso-position-vertical:absolute;mso-position-vertical-relative:text;v-text-anchor:top" o:gfxdata="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" stroked="f">
                 <v:textbox style="mso-fit-shape-to-text:t" inset="0,0,0,0">
                   <w:txbxContent>
                     <w:p>
@@ -1227,6 +1507,7 @@
       <w:pPr>
         <w:pStyle w:val="ColorfulList-Accent11"/>
         <w:ind w:left="0"/>
+        <w:jc w:val="both"/>
         <w:rPr>
           <w:rStyle w:val="SubtleReference"/>
           <w:rFonts w:asciiTheme="minorHAnsi" w:hAnsiTheme="minorHAnsi" w:cstheme="minorHAnsi"/>
@@ -1240,6 +1521,7 @@
       <w:pPr>
         <w:pStyle w:val="ColorfulList-Accent11"/>
         <w:ind w:left="0"/>
+        <w:jc w:val="both"/>
         <w:rPr>
           <w:rStyle w:val="SubtleReference"/>
           <w:rFonts w:asciiTheme="minorHAnsi" w:hAnsiTheme="minorHAnsi" w:cstheme="minorHAnsi"/>
@@ -1253,6 +1535,7 @@
       <w:pPr>
         <w:pStyle w:val="ColorfulList-Accent11"/>
         <w:ind w:left="0"/>
+        <w:jc w:val="both"/>
         <w:rPr>
           <w:rStyle w:val="SubtleReference"/>
           <w:rFonts w:asciiTheme="minorHAnsi" w:hAnsiTheme="minorHAnsi" w:cstheme="minorHAnsi"/>
@@ -1266,6 +1549,7 @@
       <w:pPr>
         <w:pStyle w:val="ColorfulList-Accent11"/>
         <w:ind w:left="0"/>
+        <w:jc w:val="both"/>
         <w:rPr>
           <w:rStyle w:val="SubtleReference"/>
           <w:rFonts w:asciiTheme="minorHAnsi" w:hAnsiTheme="minorHAnsi" w:cstheme="minorHAnsi"/>
@@ -1279,6 +1563,7 @@
       <w:pPr>
         <w:pStyle w:val="ColorfulList-Accent11"/>
         <w:ind w:left="0"/>
+        <w:jc w:val="both"/>
         <w:rPr>
           <w:rStyle w:val="SubtleReference"/>
           <w:rFonts w:asciiTheme="minorHAnsi" w:hAnsiTheme="minorHAnsi" w:cstheme="minorHAnsi"/>
@@ -1292,80 +1577,27 @@
       <w:pPr>
         <w:pStyle w:val="ColorfulList-Accent11"/>
         <w:ind w:left="0"/>
-        <w:rPr>
-          <w:rStyle w:val="SubtleReference"/>
-          <w:rFonts w:asciiTheme="minorHAnsi" w:hAnsiTheme="minorHAnsi" w:cstheme="minorHAnsi"/>
-          <w:color w:val="auto"/>
-          <w:sz w:val="22"/>
-          <w:szCs w:val="22"/>
-        </w:rPr>
-      </w:pPr>
-    </w:p>
-    <w:p>
-      <w:pPr>
-        <w:pStyle w:val="ColorfulList-Accent11"/>
-        <w:ind w:left="0"/>
-        <w:rPr>
-          <w:rStyle w:val="SubtleReference"/>
-          <w:rFonts w:asciiTheme="minorHAnsi" w:hAnsiTheme="minorHAnsi" w:cstheme="minorHAnsi"/>
-          <w:color w:val="auto"/>
-          <w:sz w:val="22"/>
-          <w:szCs w:val="22"/>
-        </w:rPr>
-      </w:pPr>
-    </w:p>
-    <w:p>
-      <w:pPr>
-        <w:pStyle w:val="ColorfulList-Accent11"/>
-        <w:ind w:left="0"/>
-        <w:rPr>
-          <w:rStyle w:val="SubtleReference"/>
-          <w:rFonts w:asciiTheme="minorHAnsi" w:hAnsiTheme="minorHAnsi" w:cstheme="minorHAnsi"/>
-          <w:color w:val="auto"/>
-          <w:sz w:val="22"/>
-          <w:szCs w:val="22"/>
-        </w:rPr>
-      </w:pPr>
-    </w:p>
-    <w:p>
-      <w:pPr>
-        <w:pStyle w:val="ColorfulList-Accent11"/>
-        <w:ind w:left="0"/>
-        <w:rPr>
-          <w:rStyle w:val="SubtleReference"/>
-          <w:rFonts w:asciiTheme="minorHAnsi" w:hAnsiTheme="minorHAnsi" w:cstheme="minorHAnsi"/>
-          <w:color w:val="auto"/>
-          <w:sz w:val="22"/>
-          <w:szCs w:val="22"/>
-        </w:rPr>
-      </w:pPr>
-    </w:p>
-    <w:p>
-      <w:pPr>
-        <w:pStyle w:val="ColorfulList-Accent11"/>
-        <w:ind w:left="0"/>
-        <w:rPr>
-          <w:rStyle w:val="SubtleReference"/>
-          <w:rFonts w:asciiTheme="minorHAnsi" w:hAnsiTheme="minorHAnsi" w:cstheme="minorHAnsi"/>
-          <w:color w:val="auto"/>
-          <w:sz w:val="22"/>
-          <w:szCs w:val="22"/>
-        </w:rPr>
-      </w:pPr>
-    </w:p>
-    <w:p>
-      <w:pPr>
-        <w:pStyle w:val="ColorfulList-Accent11"/>
-        <w:ind w:left="0"/>
-        <w:rPr>
-          <w:rFonts w:asciiTheme="minorHAnsi" w:hAnsiTheme="minorHAnsi" w:cstheme="minorHAnsi"/>
-          <w:sz w:val="22"/>
-          <w:szCs w:val="22"/>
-        </w:rPr>
-      </w:pPr>
-    </w:p>
-    <w:p>
-      <w:pPr>
+        <w:jc w:val="both"/>
+        <w:rPr>
+          <w:rStyle w:val="SubtleReference"/>
+          <w:rFonts w:asciiTheme="minorHAnsi" w:hAnsiTheme="minorHAnsi" w:cstheme="minorHAnsi"/>
+          <w:color w:val="auto"/>
+          <w:sz w:val="22"/>
+          <w:szCs w:val="22"/>
+        </w:rPr>
+      </w:pPr>
+    </w:p>
+    <w:p>
+      <w:pPr>
+        <w:jc w:val="both"/>
+        <w:rPr>
+          <w:noProof/>
+        </w:rPr>
+      </w:pPr>
+    </w:p>
+    <w:p>
+      <w:pPr>
+        <w:jc w:val="both"/>
         <w:rPr>
           <w:b/>
           <w:sz w:val="24"/>
@@ -1373,303 +1605,1730 @@
       </w:pPr>
       <w:r>
         <w:rPr>
+          <w:noProof/>
+        </w:rPr>
+        <mc:AlternateContent>
+          <mc:Choice Requires="wps">
+            <w:drawing>
+              <wp:anchor distT="0" distB="0" distL="114300" distR="114300" simplePos="0" relativeHeight="251671552" behindDoc="1" locked="0" layoutInCell="1" allowOverlap="1" wp14:anchorId="5CC09875" wp14:editId="15FBF8D5">
+                <wp:simplePos x="0" y="0"/>
+                <wp:positionH relativeFrom="column">
+                  <wp:posOffset>2576195</wp:posOffset>
+                </wp:positionH>
+                <wp:positionV relativeFrom="paragraph">
+                  <wp:posOffset>3421380</wp:posOffset>
+                </wp:positionV>
+                <wp:extent cx="3456940" cy="635"/>
+                <wp:effectExtent l="0" t="0" r="0" b="0"/>
+                <wp:wrapTight wrapText="bothSides">
+                  <wp:wrapPolygon edited="0">
+                    <wp:start x="0" y="0"/>
+                    <wp:lineTo x="0" y="21600"/>
+                    <wp:lineTo x="21600" y="21600"/>
+                    <wp:lineTo x="21600" y="0"/>
+                  </wp:wrapPolygon>
+                </wp:wrapTight>
+                <wp:docPr id="14" name="Text Box 14"/>
+                <wp:cNvGraphicFramePr/>
+                <a:graphic xmlns:a="http://schemas.openxmlformats.org/drawingml/2006/main">
+                  <a:graphicData uri="http://schemas.microsoft.com/office/word/2010/wordprocessingShape">
+                    <wps:wsp>
+                      <wps:cNvSpPr txBox="1"/>
+                      <wps:spPr>
+                        <a:xfrm>
+                          <a:off x="0" y="0"/>
+                          <a:ext cx="3456940" cy="635"/>
+                        </a:xfrm>
+                        <a:prstGeom prst="rect">
+                          <a:avLst/>
+                        </a:prstGeom>
+                        <a:solidFill>
+                          <a:prstClr val="white"/>
+                        </a:solidFill>
+                        <a:ln>
+                          <a:noFill/>
+                        </a:ln>
+                      </wps:spPr>
+                      <wps:txbx>
+                        <w:txbxContent>
+                          <w:p>
+                            <w:pPr>
+                              <w:pStyle w:val="Caption"/>
+                              <w:rPr>
+                                <w:noProof/>
+                                <w:sz w:val="20"/>
+                                <w:szCs w:val="24"/>
+                              </w:rPr>
+                            </w:pPr>
+                            <w:r>
+                              <w:t>Figure 4: Final, tidied up output without the map rendered; the map would give away too much information about where things are.</w:t>
+                            </w:r>
+                          </w:p>
+                        </w:txbxContent>
+                      </wps:txbx>
+                      <wps:bodyPr rot="0" spcFirstLastPara="0" vertOverflow="overflow" horzOverflow="overflow" vert="horz" wrap="square" lIns="0" tIns="0" rIns="0" bIns="0" numCol="1" spcCol="0" rtlCol="0" fromWordArt="0" anchor="t" anchorCtr="0" forceAA="0" compatLnSpc="1">
+                        <a:prstTxWarp prst="textNoShape">
+                          <a:avLst/>
+                        </a:prstTxWarp>
+                        <a:spAutoFit/>
+                      </wps:bodyPr>
+                    </wps:wsp>
+                  </a:graphicData>
+                </a:graphic>
+              </wp:anchor>
+            </w:drawing>
+          </mc:Choice>
+          <mc:Fallback>
+            <w:pict>
+              <v:shape w14:anchorId="5CC09875" id="Text Box 14" o:spid="_x0000_s1028" type="#_x0000_t202" style="position:absolute;left:0;text-align:left;margin-left:202.85pt;margin-top:269.4pt;width:272.2pt;height:.05pt;z-index:-251644928;visibility:visible;mso-wrap-style:square;mso-wrap-distance-left:9pt;mso-wrap-distance-top:0;mso-wrap-distance-right:9pt;mso-wrap-distance-bottom:0;mso-position-horizontal:absolute;mso-position-horizontal-relative:text;mso-position-vertical:absolute;mso-position-vertical-relative:text;v-text-anchor:top" o:gfxdata="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" stroked="f">
+                <v:textbox style="mso-fit-shape-to-text:t" inset="0,0,0,0">
+                  <w:txbxContent>
+                    <w:p>
+                      <w:pPr>
+                        <w:pStyle w:val="Caption"/>
+                        <w:rPr>
+                          <w:noProof/>
+                          <w:sz w:val="20"/>
+                          <w:szCs w:val="24"/>
+                        </w:rPr>
+                      </w:pPr>
+                      <w:r>
+                        <w:t>Figure 4: Final, tidied up output without the map rendered; the map would give away too much information about where things are.</w:t>
+                      </w:r>
+                    </w:p>
+                  </w:txbxContent>
+                </v:textbox>
+                <w10:wrap type="tight"/>
+              </v:shape>
+            </w:pict>
+          </mc:Fallback>
+        </mc:AlternateContent>
+      </w:r>
+      <w:r>
+        <w:rPr>
+          <w:noProof/>
+        </w:rPr>
+        <w:drawing>
+          <wp:anchor distT="0" distB="0" distL="114300" distR="114300" simplePos="0" relativeHeight="251669504" behindDoc="0" locked="0" layoutInCell="1" allowOverlap="1" wp14:anchorId="69D060A7" wp14:editId="7D8A7CBA">
+            <wp:simplePos x="0" y="0"/>
+            <wp:positionH relativeFrom="column">
+              <wp:posOffset>2576195</wp:posOffset>
+            </wp:positionH>
+            <wp:positionV relativeFrom="paragraph">
+              <wp:posOffset>192405</wp:posOffset>
+            </wp:positionV>
+            <wp:extent cx="3456940" cy="3171825"/>
+            <wp:effectExtent l="0" t="0" r="0" b="9525"/>
+            <wp:wrapTight wrapText="bothSides">
+              <wp:wrapPolygon edited="0">
+                <wp:start x="0" y="0"/>
+                <wp:lineTo x="0" y="21535"/>
+                <wp:lineTo x="21425" y="21535"/>
+                <wp:lineTo x="21425" y="0"/>
+                <wp:lineTo x="0" y="0"/>
+              </wp:wrapPolygon>
+            </wp:wrapTight>
+            <wp:docPr id="13" name="Picture 13"/>
+            <wp:cNvGraphicFramePr>
+              <a:graphicFrameLocks xmlns:a="http://schemas.openxmlformats.org/drawingml/2006/main" noChangeAspect="1"/>
+            </wp:cNvGraphicFramePr>
+            <a:graphic xmlns:a="http://schemas.openxmlformats.org/drawingml/2006/main">
+              <a:graphicData uri="http://schemas.openxmlformats.org/drawingml/2006/picture">
+                <pic:pic xmlns:pic="http://schemas.openxmlformats.org/drawingml/2006/picture">
+                  <pic:nvPicPr>
+                    <pic:cNvPr id="1" name=""/>
+                    <pic:cNvPicPr/>
+                  </pic:nvPicPr>
+                  <pic:blipFill>
+                    <a:blip r:embed="rId9"/>
+                    <a:stretch>
+                      <a:fillRect/>
+                    </a:stretch>
+                  </pic:blipFill>
+                  <pic:spPr>
+                    <a:xfrm>
+                      <a:off x="0" y="0"/>
+                      <a:ext cx="3456940" cy="3171825"/>
+                    </a:xfrm>
+                    <a:prstGeom prst="rect">
+                      <a:avLst/>
+                    </a:prstGeom>
+                  </pic:spPr>
+                </pic:pic>
+              </a:graphicData>
+            </a:graphic>
+            <wp14:sizeRelH relativeFrom="margin">
+              <wp14:pctWidth>0</wp14:pctWidth>
+            </wp14:sizeRelH>
+            <wp14:sizeRelV relativeFrom="margin">
+              <wp14:pctHeight>0</wp14:pctHeight>
+            </wp14:sizeRelV>
+          </wp:anchor>
+        </w:drawing>
+      </w:r>
+      <w:r>
+        <w:rPr>
+          <w:noProof/>
+        </w:rPr>
+        <w:drawing>
+          <wp:anchor distT="0" distB="0" distL="114300" distR="114300" simplePos="0" relativeHeight="251665408" behindDoc="0" locked="0" layoutInCell="1" allowOverlap="1" wp14:anchorId="4A79D200" wp14:editId="264B01C7">
+            <wp:simplePos x="0" y="0"/>
+            <wp:positionH relativeFrom="column">
+              <wp:posOffset>89535</wp:posOffset>
+            </wp:positionH>
+            <wp:positionV relativeFrom="paragraph">
+              <wp:posOffset>193040</wp:posOffset>
+            </wp:positionV>
+            <wp:extent cx="2362200" cy="5752465"/>
+            <wp:effectExtent l="0" t="0" r="0" b="635"/>
+            <wp:wrapTight wrapText="bothSides">
+              <wp:wrapPolygon edited="0">
+                <wp:start x="0" y="0"/>
+                <wp:lineTo x="0" y="21531"/>
+                <wp:lineTo x="21426" y="21531"/>
+                <wp:lineTo x="21426" y="0"/>
+                <wp:lineTo x="0" y="0"/>
+              </wp:wrapPolygon>
+            </wp:wrapTight>
+            <wp:docPr id="5" name="Picture 5"/>
+            <wp:cNvGraphicFramePr>
+              <a:graphicFrameLocks xmlns:a="http://schemas.openxmlformats.org/drawingml/2006/main" noChangeAspect="1"/>
+            </wp:cNvGraphicFramePr>
+            <a:graphic xmlns:a="http://schemas.openxmlformats.org/drawingml/2006/main">
+              <a:graphicData uri="http://schemas.openxmlformats.org/drawingml/2006/picture">
+                <pic:pic xmlns:pic="http://schemas.openxmlformats.org/drawingml/2006/picture">
+                  <pic:nvPicPr>
+                    <pic:cNvPr id="1" name=""/>
+                    <pic:cNvPicPr/>
+                  </pic:nvPicPr>
+                  <pic:blipFill rotWithShape="1">
+                    <a:blip r:embed="rId10"/>
+                    <a:srcRect r="61379"/>
+                    <a:stretch/>
+                  </pic:blipFill>
+                  <pic:spPr bwMode="auto">
+                    <a:xfrm>
+                      <a:off x="0" y="0"/>
+                      <a:ext cx="2362200" cy="5752465"/>
+                    </a:xfrm>
+                    <a:prstGeom prst="rect">
+                      <a:avLst/>
+                    </a:prstGeom>
+                    <a:ln>
+                      <a:noFill/>
+                    </a:ln>
+                    <a:extLst>
+                      <a:ext uri="{53640926-AAD7-44D8-BBD7-CCE9431645EC}">
+                        <a14:shadowObscured xmlns:a14="http://schemas.microsoft.com/office/drawing/2010/main"/>
+                      </a:ext>
+                    </a:extLst>
+                  </pic:spPr>
+                </pic:pic>
+              </a:graphicData>
+            </a:graphic>
+            <wp14:sizeRelH relativeFrom="margin">
+              <wp14:pctWidth>0</wp14:pctWidth>
+            </wp14:sizeRelH>
+          </wp:anchor>
+        </w:drawing>
+      </w:r>
+      <w:r>
+        <w:rPr>
           <w:b/>
           <w:sz w:val="24"/>
         </w:rPr>
-        <w:t>What we found out:</w:t>
-      </w:r>
-    </w:p>
-    <w:p>
-      <w:pPr>
-        <w:pStyle w:val="ColorfulList-Accent11"/>
-        <w:ind w:left="0"/>
-        <w:rPr>
-          <w:rStyle w:val="SubtleReference"/>
-          <w:rFonts w:asciiTheme="minorHAnsi" w:hAnsiTheme="minorHAnsi" w:cstheme="minorHAnsi"/>
-          <w:color w:val="auto"/>
-          <w:sz w:val="22"/>
-          <w:szCs w:val="22"/>
-        </w:rPr>
-      </w:pPr>
-      <w:r>
-        <w:rPr>
-          <w:rStyle w:val="SubtleReference"/>
-          <w:rFonts w:asciiTheme="minorHAnsi" w:hAnsiTheme="minorHAnsi" w:cstheme="minorHAnsi"/>
-          <w:color w:val="auto"/>
-          <w:sz w:val="22"/>
-          <w:szCs w:val="22"/>
-        </w:rPr>
-        <w:t>Describe</w:t>
-      </w:r>
-      <w:r>
-        <w:rPr>
-          <w:rStyle w:val="SubtleReference"/>
-          <w:rFonts w:asciiTheme="minorHAnsi" w:hAnsiTheme="minorHAnsi" w:cstheme="minorHAnsi"/>
-          <w:color w:val="auto"/>
-          <w:sz w:val="22"/>
-          <w:szCs w:val="22"/>
-        </w:rPr>
-        <w:t xml:space="preserve"> the outcomes, and how they relate to the spike topic</w:t>
-      </w:r>
-      <w:r>
-        <w:rPr>
-          <w:rStyle w:val="SubtleReference"/>
-          <w:rFonts w:asciiTheme="minorHAnsi" w:hAnsiTheme="minorHAnsi" w:cstheme="minorHAnsi"/>
-          <w:color w:val="auto"/>
-          <w:sz w:val="22"/>
-          <w:szCs w:val="22"/>
-        </w:rPr>
-        <w:t xml:space="preserve"> + graphs/screenshots/out</w:t>
-      </w:r>
-      <w:r>
-        <w:rPr>
-          <w:rStyle w:val="SubtleReference"/>
-          <w:rFonts w:asciiTheme="minorHAnsi" w:hAnsiTheme="minorHAnsi" w:cstheme="minorHAnsi"/>
-          <w:color w:val="auto"/>
-          <w:sz w:val="22"/>
-          <w:szCs w:val="22"/>
-        </w:rPr>
-        <w:t>puts</w:t>
-      </w:r>
-      <w:r>
-        <w:rPr>
-          <w:rStyle w:val="SubtleReference"/>
-          <w:rFonts w:asciiTheme="minorHAnsi" w:hAnsiTheme="minorHAnsi" w:cstheme="minorHAnsi"/>
-          <w:color w:val="auto"/>
-          <w:sz w:val="22"/>
-          <w:szCs w:val="22"/>
-        </w:rPr>
-        <w:t xml:space="preserve"> as needed</w:t>
-      </w:r>
-    </w:p>
-    <w:p>
-      <w:pPr>
-        <w:pStyle w:val="ColorfulList-Accent11"/>
-        <w:ind w:left="0"/>
-        <w:rPr>
-          <w:rStyle w:val="SubtleReference"/>
-          <w:rFonts w:asciiTheme="minorHAnsi" w:hAnsiTheme="minorHAnsi" w:cstheme="minorHAnsi"/>
-          <w:color w:val="auto"/>
-          <w:sz w:val="22"/>
-          <w:szCs w:val="22"/>
-        </w:rPr>
-      </w:pPr>
-    </w:p>
-    <w:p>
-      <w:pPr>
+        <w:t>Terminal S</w:t>
+      </w:r>
+      <w:r>
         <w:rPr>
           <w:b/>
           <w:sz w:val="24"/>
         </w:rPr>
-      </w:pPr>
+        <w:t>creenshots</w:t>
+      </w:r>
       <w:r>
         <w:rPr>
           <w:b/>
           <w:sz w:val="24"/>
         </w:rPr>
-        <w:t xml:space="preserve">Open issues/risks </w:t>
-      </w:r>
-      <w:r>
-        <w:rPr>
-          <w:color w:val="FF0000"/>
-          <w:sz w:val="24"/>
-        </w:rPr>
-        <w:t xml:space="preserve">[Optional – </w:t>
-      </w:r>
-      <w:r>
-        <w:rPr>
-          <w:b/>
-          <w:color w:val="FF0000"/>
-          <w:sz w:val="24"/>
-        </w:rPr>
-        <w:t>remove</w:t>
-      </w:r>
-      <w:r>
-        <w:rPr>
-          <w:color w:val="FF0000"/>
-          <w:sz w:val="24"/>
-        </w:rPr>
-        <w:t xml:space="preserve"> heading/section if not used!]</w:t>
-      </w:r>
-      <w:r>
+        <w:t xml:space="preserve">: </w:t>
+      </w:r>
+    </w:p>
+    <w:p>
+      <w:pPr>
+        <w:pStyle w:val="ColorfulList-Accent11"/>
+        <w:ind w:left="0"/>
+        <w:jc w:val="both"/>
+        <w:rPr>
+          <w:rStyle w:val="SubtleReference"/>
+          <w:rFonts w:asciiTheme="minorHAnsi" w:hAnsiTheme="minorHAnsi" w:cstheme="minorHAnsi"/>
+          <w:color w:val="auto"/>
+          <w:sz w:val="22"/>
+          <w:szCs w:val="22"/>
+        </w:rPr>
+      </w:pPr>
+      <w:r>
+        <w:rPr>
+          <w:noProof/>
+        </w:rPr>
+        <w:t xml:space="preserve"> </w:t>
+      </w:r>
+    </w:p>
+    <w:p>
+      <w:pPr>
+        <w:pStyle w:val="ColorfulList-Accent11"/>
+        <w:ind w:left="0"/>
+        <w:jc w:val="both"/>
+        <w:rPr>
+          <w:rStyle w:val="SubtleReference"/>
+          <w:rFonts w:asciiTheme="minorHAnsi" w:hAnsiTheme="minorHAnsi" w:cstheme="minorHAnsi"/>
+          <w:color w:val="auto"/>
+          <w:sz w:val="22"/>
+          <w:szCs w:val="22"/>
+        </w:rPr>
+      </w:pPr>
+    </w:p>
+    <w:p>
+      <w:pPr>
+        <w:pStyle w:val="ColorfulList-Accent11"/>
+        <w:ind w:left="0"/>
+        <w:jc w:val="both"/>
+        <w:rPr>
+          <w:rStyle w:val="SubtleReference"/>
+          <w:rFonts w:asciiTheme="minorHAnsi" w:hAnsiTheme="minorHAnsi" w:cstheme="minorHAnsi"/>
+          <w:color w:val="auto"/>
+          <w:sz w:val="22"/>
+          <w:szCs w:val="22"/>
+        </w:rPr>
+      </w:pPr>
+    </w:p>
+    <w:p>
+      <w:pPr>
+        <w:pStyle w:val="ColorfulList-Accent11"/>
+        <w:ind w:left="0"/>
+        <w:jc w:val="both"/>
+        <w:rPr>
+          <w:rStyle w:val="SubtleReference"/>
+          <w:rFonts w:asciiTheme="minorHAnsi" w:hAnsiTheme="minorHAnsi" w:cstheme="minorHAnsi"/>
+          <w:color w:val="auto"/>
+          <w:sz w:val="22"/>
+          <w:szCs w:val="22"/>
+        </w:rPr>
+      </w:pPr>
+    </w:p>
+    <w:p>
+      <w:pPr>
+        <w:pStyle w:val="ColorfulList-Accent11"/>
+        <w:ind w:left="0"/>
+        <w:jc w:val="both"/>
+        <w:rPr>
+          <w:rStyle w:val="SubtleReference"/>
+          <w:rFonts w:asciiTheme="minorHAnsi" w:hAnsiTheme="minorHAnsi" w:cstheme="minorHAnsi"/>
+          <w:color w:val="auto"/>
+          <w:sz w:val="22"/>
+          <w:szCs w:val="22"/>
+        </w:rPr>
+      </w:pPr>
+    </w:p>
+    <w:p>
+      <w:pPr>
+        <w:pStyle w:val="ColorfulList-Accent11"/>
+        <w:ind w:left="0"/>
+        <w:jc w:val="both"/>
+        <w:rPr>
+          <w:rStyle w:val="SubtleReference"/>
+          <w:rFonts w:asciiTheme="minorHAnsi" w:hAnsiTheme="minorHAnsi" w:cstheme="minorHAnsi"/>
+          <w:color w:val="auto"/>
+          <w:sz w:val="22"/>
+          <w:szCs w:val="22"/>
+        </w:rPr>
+      </w:pPr>
+    </w:p>
+    <w:p>
+      <w:pPr>
+        <w:pStyle w:val="ColorfulList-Accent11"/>
+        <w:ind w:left="0"/>
+        <w:jc w:val="both"/>
+        <w:rPr>
+          <w:rStyle w:val="SubtleReference"/>
+          <w:rFonts w:asciiTheme="minorHAnsi" w:hAnsiTheme="minorHAnsi" w:cstheme="minorHAnsi"/>
+          <w:color w:val="auto"/>
+          <w:sz w:val="22"/>
+          <w:szCs w:val="22"/>
+        </w:rPr>
+      </w:pPr>
+    </w:p>
+    <w:p>
+      <w:pPr>
+        <w:pStyle w:val="ColorfulList-Accent11"/>
+        <w:ind w:left="0"/>
+        <w:jc w:val="both"/>
+        <w:rPr>
+          <w:rStyle w:val="SubtleReference"/>
+          <w:rFonts w:asciiTheme="minorHAnsi" w:hAnsiTheme="minorHAnsi" w:cstheme="minorHAnsi"/>
+          <w:color w:val="auto"/>
+          <w:sz w:val="22"/>
+          <w:szCs w:val="22"/>
+        </w:rPr>
+      </w:pPr>
+    </w:p>
+    <w:p>
+      <w:pPr>
+        <w:pStyle w:val="ColorfulList-Accent11"/>
+        <w:ind w:left="0"/>
+        <w:jc w:val="both"/>
+        <w:rPr>
+          <w:rStyle w:val="SubtleReference"/>
+          <w:rFonts w:asciiTheme="minorHAnsi" w:hAnsiTheme="minorHAnsi" w:cstheme="minorHAnsi"/>
+          <w:color w:val="auto"/>
+          <w:sz w:val="22"/>
+          <w:szCs w:val="22"/>
+        </w:rPr>
+      </w:pPr>
+    </w:p>
+    <w:p>
+      <w:pPr>
+        <w:pStyle w:val="ColorfulList-Accent11"/>
+        <w:ind w:left="0"/>
+        <w:jc w:val="both"/>
+        <w:rPr>
+          <w:rStyle w:val="SubtleReference"/>
+          <w:rFonts w:asciiTheme="minorHAnsi" w:hAnsiTheme="minorHAnsi" w:cstheme="minorHAnsi"/>
+          <w:color w:val="auto"/>
+          <w:sz w:val="22"/>
+          <w:szCs w:val="22"/>
+        </w:rPr>
+      </w:pPr>
+    </w:p>
+    <w:p>
+      <w:pPr>
+        <w:pStyle w:val="ColorfulList-Accent11"/>
+        <w:ind w:left="0"/>
+        <w:jc w:val="both"/>
+        <w:rPr>
+          <w:rStyle w:val="SubtleReference"/>
+          <w:rFonts w:asciiTheme="minorHAnsi" w:hAnsiTheme="minorHAnsi" w:cstheme="minorHAnsi"/>
+          <w:color w:val="auto"/>
+          <w:sz w:val="22"/>
+          <w:szCs w:val="22"/>
+        </w:rPr>
+      </w:pPr>
+    </w:p>
+    <w:p>
+      <w:pPr>
+        <w:pStyle w:val="ColorfulList-Accent11"/>
+        <w:ind w:left="0"/>
+        <w:jc w:val="both"/>
+        <w:rPr>
+          <w:rStyle w:val="SubtleReference"/>
+          <w:rFonts w:asciiTheme="minorHAnsi" w:hAnsiTheme="minorHAnsi" w:cstheme="minorHAnsi"/>
+          <w:color w:val="auto"/>
+          <w:sz w:val="22"/>
+          <w:szCs w:val="22"/>
+        </w:rPr>
+      </w:pPr>
+    </w:p>
+    <w:p>
+      <w:pPr>
+        <w:pStyle w:val="ColorfulList-Accent11"/>
+        <w:ind w:left="0"/>
+        <w:jc w:val="both"/>
+        <w:rPr>
+          <w:rStyle w:val="SubtleReference"/>
+          <w:rFonts w:asciiTheme="minorHAnsi" w:hAnsiTheme="minorHAnsi" w:cstheme="minorHAnsi"/>
+          <w:color w:val="auto"/>
+          <w:sz w:val="22"/>
+          <w:szCs w:val="22"/>
+        </w:rPr>
+      </w:pPr>
+      <w:r>
+        <w:rPr>
+          <w:noProof/>
+        </w:rPr>
+        <mc:AlternateContent>
+          <mc:Choice Requires="wps">
+            <w:drawing>
+              <wp:anchor distT="0" distB="0" distL="114300" distR="114300" simplePos="0" relativeHeight="251667456" behindDoc="1" locked="0" layoutInCell="1" allowOverlap="1" wp14:anchorId="058D5263" wp14:editId="3C694C8B">
+                <wp:simplePos x="0" y="0"/>
+                <wp:positionH relativeFrom="column">
+                  <wp:posOffset>89535</wp:posOffset>
+                </wp:positionH>
+                <wp:positionV relativeFrom="paragraph">
+                  <wp:posOffset>34925</wp:posOffset>
+                </wp:positionV>
+                <wp:extent cx="2362200" cy="371475"/>
+                <wp:effectExtent l="0" t="0" r="0" b="9525"/>
+                <wp:wrapTight wrapText="bothSides">
+                  <wp:wrapPolygon edited="0">
+                    <wp:start x="0" y="0"/>
+                    <wp:lineTo x="0" y="21046"/>
+                    <wp:lineTo x="21426" y="21046"/>
+                    <wp:lineTo x="21426" y="0"/>
+                    <wp:lineTo x="0" y="0"/>
+                  </wp:wrapPolygon>
+                </wp:wrapTight>
+                <wp:docPr id="10" name="Text Box 10"/>
+                <wp:cNvGraphicFramePr/>
+                <a:graphic xmlns:a="http://schemas.openxmlformats.org/drawingml/2006/main">
+                  <a:graphicData uri="http://schemas.microsoft.com/office/word/2010/wordprocessingShape">
+                    <wps:wsp>
+                      <wps:cNvSpPr txBox="1"/>
+                      <wps:spPr>
+                        <a:xfrm>
+                          <a:off x="0" y="0"/>
+                          <a:ext cx="2362200" cy="371475"/>
+                        </a:xfrm>
+                        <a:prstGeom prst="rect">
+                          <a:avLst/>
+                        </a:prstGeom>
+                        <a:solidFill>
+                          <a:prstClr val="white"/>
+                        </a:solidFill>
+                        <a:ln>
+                          <a:noFill/>
+                        </a:ln>
+                      </wps:spPr>
+                      <wps:txbx>
+                        <w:txbxContent>
+                          <w:p>
+                            <w:pPr>
+                              <w:pStyle w:val="Caption"/>
+                              <w:rPr>
+                                <w:noProof/>
+                                <w:sz w:val="20"/>
+                                <w:szCs w:val="24"/>
+                              </w:rPr>
+                            </w:pPr>
+                            <w:r>
+                              <w:t xml:space="preserve">Figure </w:t>
+                            </w:r>
+                            <w:r>
+                              <w:t>3</w:t>
+                            </w:r>
+                            <w:r>
+                              <w:t>: Screenshot of the output printed to the terminal</w:t>
+                            </w:r>
+                            <w:r>
+                              <w:t xml:space="preserve"> while testing</w:t>
+                            </w:r>
+                            <w:r>
+                              <w:t>.</w:t>
+                            </w:r>
+                          </w:p>
+                        </w:txbxContent>
+                      </wps:txbx>
+                      <wps:bodyPr rot="0" spcFirstLastPara="0" vertOverflow="overflow" horzOverflow="overflow" vert="horz" wrap="square" lIns="0" tIns="0" rIns="0" bIns="0" numCol="1" spcCol="0" rtlCol="0" fromWordArt="0" anchor="t" anchorCtr="0" forceAA="0" compatLnSpc="1">
+                        <a:prstTxWarp prst="textNoShape">
+                          <a:avLst/>
+                        </a:prstTxWarp>
+                        <a:noAutofit/>
+                      </wps:bodyPr>
+                    </wps:wsp>
+                  </a:graphicData>
+                </a:graphic>
+                <wp14:sizeRelH relativeFrom="margin">
+                  <wp14:pctWidth>0</wp14:pctWidth>
+                </wp14:sizeRelH>
+                <wp14:sizeRelV relativeFrom="margin">
+                  <wp14:pctHeight>0</wp14:pctHeight>
+                </wp14:sizeRelV>
+              </wp:anchor>
+            </w:drawing>
+          </mc:Choice>
+          <mc:Fallback>
+            <w:pict>
+              <v:shape w14:anchorId="058D5263" id="Text Box 10" o:spid="_x0000_s1029" type="#_x0000_t202" style="position:absolute;left:0;text-align:left;margin-left:7.05pt;margin-top:2.75pt;width:186pt;height:29.25pt;z-index:-251649024;visibility:visible;mso-wrap-style:square;mso-width-percent:0;mso-height-percent:0;mso-wrap-distance-left:9pt;mso-wrap-distance-top:0;mso-wrap-distance-right:9pt;mso-wrap-distance-bottom:0;mso-position-horizontal:absolute;mso-position-horizontal-relative:text;mso-position-vertical:absolute;mso-position-vertical-relative:text;mso-width-percent:0;mso-height-percent:0;mso-width-relative:margin;mso-height-relative:margin;v-text-anchor:top" o:gfxdata="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" stroked="f">
+                <v:textbox inset="0,0,0,0">
+                  <w:txbxContent>
+                    <w:p>
+                      <w:pPr>
+                        <w:pStyle w:val="Caption"/>
+                        <w:rPr>
+                          <w:noProof/>
+                          <w:sz w:val="20"/>
+                          <w:szCs w:val="24"/>
+                        </w:rPr>
+                      </w:pPr>
+                      <w:r>
+                        <w:t xml:space="preserve">Figure </w:t>
+                      </w:r>
+                      <w:r>
+                        <w:t>3</w:t>
+                      </w:r>
+                      <w:r>
+                        <w:t>: Screenshot of the output printed to the terminal</w:t>
+                      </w:r>
+                      <w:r>
+                        <w:t xml:space="preserve"> while testing</w:t>
+                      </w:r>
+                      <w:r>
+                        <w:t>.</w:t>
+                      </w:r>
+                    </w:p>
+                  </w:txbxContent>
+                </v:textbox>
+                <w10:wrap type="tight"/>
+              </v:shape>
+            </w:pict>
+          </mc:Fallback>
+        </mc:AlternateContent>
+      </w:r>
+    </w:p>
+    <w:p>
+      <w:pPr>
+        <w:pStyle w:val="ColorfulList-Accent11"/>
+        <w:ind w:left="0"/>
+        <w:jc w:val="both"/>
+        <w:rPr>
+          <w:rStyle w:val="SubtleReference"/>
+          <w:rFonts w:asciiTheme="minorHAnsi" w:hAnsiTheme="minorHAnsi" w:cstheme="minorHAnsi"/>
+          <w:color w:val="auto"/>
+          <w:sz w:val="22"/>
+          <w:szCs w:val="22"/>
+        </w:rPr>
+      </w:pPr>
+    </w:p>
+    <w:p>
+      <w:pPr>
+        <w:pStyle w:val="ColorfulList-Accent11"/>
+        <w:ind w:left="0"/>
+        <w:jc w:val="both"/>
+        <w:rPr>
+          <w:rStyle w:val="SubtleReference"/>
+          <w:rFonts w:asciiTheme="minorHAnsi" w:hAnsiTheme="minorHAnsi" w:cstheme="minorHAnsi"/>
+          <w:color w:val="auto"/>
+          <w:sz w:val="22"/>
+          <w:szCs w:val="22"/>
+        </w:rPr>
+      </w:pPr>
+    </w:p>
+    <w:p>
+      <w:pPr>
+        <w:pStyle w:val="ColorfulList-Accent11"/>
+        <w:ind w:left="0"/>
+        <w:jc w:val="both"/>
+        <w:rPr>
+          <w:rStyle w:val="SubtleReference"/>
+          <w:rFonts w:asciiTheme="minorHAnsi" w:hAnsiTheme="minorHAnsi" w:cstheme="minorHAnsi"/>
+          <w:color w:val="auto"/>
+          <w:sz w:val="22"/>
+          <w:szCs w:val="22"/>
+        </w:rPr>
+      </w:pPr>
+    </w:p>
+    <w:p>
+      <w:pPr>
+        <w:pStyle w:val="ColorfulList-Accent11"/>
+        <w:ind w:left="0"/>
+        <w:jc w:val="both"/>
+        <w:rPr>
+          <w:rStyle w:val="SubtleReference"/>
+          <w:rFonts w:asciiTheme="minorHAnsi" w:hAnsiTheme="minorHAnsi" w:cstheme="minorHAnsi"/>
+          <w:color w:val="auto"/>
+          <w:sz w:val="22"/>
+          <w:szCs w:val="22"/>
+        </w:rPr>
+      </w:pPr>
+    </w:p>
+    <w:p>
+      <w:pPr>
+        <w:jc w:val="both"/>
         <w:rPr>
           <w:b/>
           <w:sz w:val="24"/>
         </w:rPr>
-        <w:t>:</w:t>
-      </w:r>
-    </w:p>
-    <w:p>
-      <w:pPr>
-        <w:pStyle w:val="ColorfulList-Accent11"/>
-        <w:ind w:left="0"/>
-        <w:rPr>
-          <w:rStyle w:val="SubtleReference"/>
-          <w:rFonts w:asciiTheme="minorHAnsi" w:hAnsiTheme="minorHAnsi" w:cstheme="minorHAnsi"/>
-          <w:color w:val="auto"/>
-          <w:sz w:val="22"/>
-          <w:szCs w:val="22"/>
-        </w:rPr>
-      </w:pPr>
-      <w:r>
-        <w:rPr>
-          <w:rStyle w:val="SubtleReference"/>
-          <w:rFonts w:asciiTheme="minorHAnsi" w:hAnsiTheme="minorHAnsi" w:cstheme="minorHAnsi"/>
-          <w:color w:val="auto"/>
-          <w:sz w:val="22"/>
-          <w:szCs w:val="22"/>
-        </w:rPr>
-        <w:t xml:space="preserve">List out the issues and risks that you have been unable to resolve at the end of the spike. You may have uncovered a whole range of new risks as well. </w:t>
-      </w:r>
-    </w:p>
-    <w:p>
-      <w:pPr>
-        <w:pStyle w:val="ColorfulList-Accent11"/>
+      </w:pPr>
+      <w:r>
+        <w:rPr>
+          <w:b/>
+          <w:sz w:val="24"/>
+        </w:rPr>
+        <w:lastRenderedPageBreak/>
+        <w:t>What we found out:</w:t>
+      </w:r>
+    </w:p>
+    <w:p>
+      <w:pPr>
+        <w:jc w:val="both"/>
+        <w:rPr>
+          <w:rStyle w:val="SubtleReference"/>
+          <w:rFonts w:asciiTheme="minorHAnsi" w:hAnsiTheme="minorHAnsi" w:cstheme="minorHAnsi"/>
+          <w:color w:val="auto"/>
+          <w:sz w:val="22"/>
+          <w:szCs w:val="22"/>
+        </w:rPr>
+      </w:pPr>
+      <w:r>
+        <w:rPr>
+          <w:rStyle w:val="SubtleReference"/>
+          <w:rFonts w:asciiTheme="minorHAnsi" w:hAnsiTheme="minorHAnsi" w:cstheme="minorHAnsi"/>
+          <w:color w:val="auto"/>
+          <w:sz w:val="22"/>
+          <w:szCs w:val="22"/>
+        </w:rPr>
+        <w:t>This task was pretty good for helping me adjust to the basics of coding in C++ rather than more user-friendly languages like C#, teaching me:</w:t>
+      </w:r>
+    </w:p>
+    <w:p>
+      <w:pPr>
+        <w:pStyle w:val="ListParagraph"/>
         <w:numPr>
           <w:ilvl w:val="0"/>
           <w:numId w:val="1"/>
         </w:numPr>
-        <w:rPr>
-          <w:rStyle w:val="SubtleReference"/>
-          <w:rFonts w:asciiTheme="minorHAnsi" w:hAnsiTheme="minorHAnsi" w:cstheme="minorHAnsi"/>
-          <w:color w:val="auto"/>
-          <w:sz w:val="22"/>
-          <w:szCs w:val="22"/>
-        </w:rPr>
-      </w:pPr>
-      <w:r>
-        <w:rPr>
-          <w:rStyle w:val="SubtleReference"/>
-          <w:rFonts w:asciiTheme="minorHAnsi" w:hAnsiTheme="minorHAnsi" w:cstheme="minorHAnsi"/>
-          <w:color w:val="auto"/>
-          <w:sz w:val="22"/>
-          <w:szCs w:val="22"/>
-        </w:rPr>
-        <w:t>eg. Risk xyz (new)</w:t>
+        <w:jc w:val="both"/>
+        <w:rPr>
+          <w:rStyle w:val="SubtleReference"/>
+          <w:rFonts w:asciiTheme="minorHAnsi" w:hAnsiTheme="minorHAnsi" w:cstheme="minorHAnsi"/>
+          <w:color w:val="auto"/>
+          <w:sz w:val="22"/>
+          <w:szCs w:val="22"/>
+        </w:rPr>
+      </w:pPr>
+      <w:r>
+        <w:rPr>
+          <w:rStyle w:val="SubtleReference"/>
+          <w:rFonts w:asciiTheme="minorHAnsi" w:hAnsiTheme="minorHAnsi" w:cstheme="minorHAnsi"/>
+          <w:color w:val="auto"/>
+          <w:sz w:val="22"/>
+          <w:szCs w:val="22"/>
+        </w:rPr>
+        <w:t>How to declare 2D arrays</w:t>
+      </w:r>
+      <w:r>
+        <w:rPr>
+          <w:rStyle w:val="SubtleReference"/>
+          <w:rFonts w:asciiTheme="minorHAnsi" w:hAnsiTheme="minorHAnsi" w:cstheme="minorHAnsi"/>
+          <w:color w:val="auto"/>
+          <w:sz w:val="22"/>
+          <w:szCs w:val="22"/>
+        </w:rPr>
+        <w:t xml:space="preserve"> (fig. 5).</w:t>
+      </w:r>
+    </w:p>
+    <w:p>
+      <w:pPr>
+        <w:pStyle w:val="ListParagraph"/>
+        <w:numPr>
+          <w:ilvl w:val="0"/>
+          <w:numId w:val="1"/>
+        </w:numPr>
+        <w:jc w:val="both"/>
+        <w:rPr>
+          <w:rStyle w:val="SubtleReference"/>
+          <w:rFonts w:asciiTheme="minorHAnsi" w:hAnsiTheme="minorHAnsi" w:cstheme="minorHAnsi"/>
+          <w:color w:val="auto"/>
+          <w:sz w:val="22"/>
+          <w:szCs w:val="22"/>
+        </w:rPr>
+      </w:pPr>
+      <w:r>
+        <w:rPr>
+          <w:rStyle w:val="SubtleReference"/>
+          <w:rFonts w:asciiTheme="minorHAnsi" w:hAnsiTheme="minorHAnsi" w:cstheme="minorHAnsi"/>
+          <w:color w:val="auto"/>
+          <w:sz w:val="22"/>
+          <w:szCs w:val="22"/>
+        </w:rPr>
+        <w:t>That you need to reflect and rotate hard-coded array elements to match the internal structure of a 2D array instead of how it might be oriented on paper (fig. 5). Displaying them needs to be done column by column as well, rather than row by row (fig. 6).</w:t>
+      </w:r>
+    </w:p>
+    <w:p>
+      <w:pPr>
+        <w:pStyle w:val="ListParagraph"/>
+        <w:numPr>
+          <w:ilvl w:val="0"/>
+          <w:numId w:val="1"/>
+        </w:numPr>
+        <w:jc w:val="both"/>
+        <w:rPr>
+          <w:rStyle w:val="SubtleReference"/>
+          <w:rFonts w:asciiTheme="minorHAnsi" w:hAnsiTheme="minorHAnsi" w:cstheme="minorHAnsi"/>
+          <w:color w:val="auto"/>
+          <w:sz w:val="22"/>
+          <w:szCs w:val="22"/>
+        </w:rPr>
+      </w:pPr>
+      <w:r>
+        <w:rPr>
+          <w:rStyle w:val="SubtleReference"/>
+          <w:rFonts w:asciiTheme="minorHAnsi" w:hAnsiTheme="minorHAnsi" w:cstheme="minorHAnsi"/>
+          <w:color w:val="auto"/>
+          <w:sz w:val="22"/>
+          <w:szCs w:val="22"/>
+        </w:rPr>
+        <w:t>How to pass 2D arrays</w:t>
+      </w:r>
+      <w:r>
+        <w:rPr>
+          <w:rStyle w:val="SubtleReference"/>
+          <w:rFonts w:asciiTheme="minorHAnsi" w:hAnsiTheme="minorHAnsi" w:cstheme="minorHAnsi"/>
+          <w:color w:val="auto"/>
+          <w:sz w:val="22"/>
+          <w:szCs w:val="22"/>
+        </w:rPr>
+        <w:t xml:space="preserve"> to functions</w:t>
+      </w:r>
+      <w:r>
+        <w:rPr>
+          <w:rStyle w:val="SubtleReference"/>
+          <w:rFonts w:asciiTheme="minorHAnsi" w:hAnsiTheme="minorHAnsi" w:cstheme="minorHAnsi"/>
+          <w:color w:val="auto"/>
+          <w:sz w:val="22"/>
+          <w:szCs w:val="22"/>
+        </w:rPr>
+        <w:t xml:space="preserve"> (e.g. parameter declaration would be char </w:t>
+      </w:r>
+      <w:proofErr w:type="gramStart"/>
+      <w:r>
+        <w:rPr>
+          <w:rStyle w:val="SubtleReference"/>
+          <w:rFonts w:asciiTheme="minorHAnsi" w:hAnsiTheme="minorHAnsi" w:cstheme="minorHAnsi"/>
+          <w:color w:val="auto"/>
+          <w:sz w:val="22"/>
+          <w:szCs w:val="22"/>
+        </w:rPr>
+        <w:t>world[</w:t>
+      </w:r>
+      <w:proofErr w:type="gramEnd"/>
+      <w:r>
+        <w:rPr>
+          <w:rStyle w:val="SubtleReference"/>
+          <w:rFonts w:asciiTheme="minorHAnsi" w:hAnsiTheme="minorHAnsi" w:cstheme="minorHAnsi"/>
+          <w:color w:val="auto"/>
+          <w:sz w:val="22"/>
+          <w:szCs w:val="22"/>
+        </w:rPr>
+        <w:t>8][8], and pass</w:t>
+      </w:r>
+      <w:r>
+        <w:rPr>
+          <w:rStyle w:val="SubtleReference"/>
+          <w:rFonts w:asciiTheme="minorHAnsi" w:hAnsiTheme="minorHAnsi" w:cstheme="minorHAnsi"/>
+          <w:color w:val="auto"/>
+          <w:sz w:val="22"/>
+          <w:szCs w:val="22"/>
+        </w:rPr>
+        <w:softHyphen/>
+      </w:r>
+      <w:r>
+        <w:rPr>
+          <w:rStyle w:val="SubtleReference"/>
+          <w:rFonts w:asciiTheme="minorHAnsi" w:hAnsiTheme="minorHAnsi" w:cstheme="minorHAnsi"/>
+          <w:color w:val="auto"/>
+          <w:sz w:val="22"/>
+          <w:szCs w:val="22"/>
+        </w:rPr>
+        <w:t>ing it would be function(world))</w:t>
+      </w:r>
+      <w:r>
+        <w:rPr>
+          <w:rStyle w:val="SubtleReference"/>
+          <w:rFonts w:asciiTheme="minorHAnsi" w:hAnsiTheme="minorHAnsi" w:cstheme="minorHAnsi"/>
+          <w:color w:val="auto"/>
+          <w:sz w:val="22"/>
+          <w:szCs w:val="22"/>
+        </w:rPr>
+        <w:t>; they are automatically passed by reference, though seem to require having their dimensions spelled out in the parameter declaration.</w:t>
+      </w:r>
+    </w:p>
+    <w:p>
+      <w:pPr>
+        <w:pStyle w:val="ColorfulList-Accent11"/>
+        <w:numPr>
+          <w:ilvl w:val="0"/>
+          <w:numId w:val="1"/>
+        </w:numPr>
+        <w:jc w:val="both"/>
+        <w:rPr>
+          <w:rStyle w:val="SubtleReference"/>
+          <w:rFonts w:asciiTheme="minorHAnsi" w:hAnsiTheme="minorHAnsi" w:cstheme="minorHAnsi"/>
+          <w:color w:val="auto"/>
+          <w:sz w:val="22"/>
+          <w:szCs w:val="22"/>
+        </w:rPr>
+      </w:pPr>
+      <w:r>
+        <w:rPr>
+          <w:rStyle w:val="SubtleReference"/>
+          <w:rFonts w:asciiTheme="minorHAnsi" w:hAnsiTheme="minorHAnsi" w:cstheme="minorHAnsi"/>
+          <w:color w:val="auto"/>
+          <w:sz w:val="22"/>
+          <w:szCs w:val="22"/>
+        </w:rPr>
+        <w:t>That a</w:t>
+      </w:r>
+      <w:r>
+        <w:rPr>
+          <w:rStyle w:val="SubtleReference"/>
+          <w:rFonts w:asciiTheme="minorHAnsi" w:hAnsiTheme="minorHAnsi" w:cstheme="minorHAnsi"/>
+          <w:color w:val="auto"/>
+          <w:sz w:val="22"/>
+          <w:szCs w:val="22"/>
+        </w:rPr>
+        <w:t>rrays don’t like to have their dimensions defined by a variable; they need to be hard coded.</w:t>
+      </w:r>
+    </w:p>
+    <w:p>
+      <w:pPr>
+        <w:pStyle w:val="ColorfulList-Accent11"/>
+        <w:numPr>
+          <w:ilvl w:val="0"/>
+          <w:numId w:val="1"/>
+        </w:numPr>
+        <w:jc w:val="both"/>
+        <w:rPr>
+          <w:rStyle w:val="SubtleReference"/>
+          <w:rFonts w:asciiTheme="minorHAnsi" w:hAnsiTheme="minorHAnsi" w:cstheme="minorHAnsi"/>
+          <w:color w:val="auto"/>
+          <w:sz w:val="22"/>
+          <w:szCs w:val="22"/>
+        </w:rPr>
+      </w:pPr>
+      <w:r>
+        <w:rPr>
+          <w:rStyle w:val="SubtleReference"/>
+          <w:rFonts w:asciiTheme="minorHAnsi" w:hAnsiTheme="minorHAnsi" w:cstheme="minorHAnsi"/>
+          <w:color w:val="auto"/>
+          <w:sz w:val="22"/>
+          <w:szCs w:val="22"/>
+        </w:rPr>
+        <w:t>How to pass classes by reference</w:t>
+      </w:r>
+      <w:r>
+        <w:rPr>
+          <w:rStyle w:val="SubtleReference"/>
+          <w:rFonts w:asciiTheme="minorHAnsi" w:hAnsiTheme="minorHAnsi" w:cstheme="minorHAnsi"/>
+          <w:color w:val="auto"/>
+          <w:sz w:val="22"/>
+          <w:szCs w:val="22"/>
+        </w:rPr>
+        <w:t xml:space="preserve"> (e.g. parameter declaration would be “Vector2&amp; pos” rather than </w:t>
+      </w:r>
+      <w:r>
+        <w:rPr>
+          <w:rStyle w:val="SubtleReference"/>
+          <w:rFonts w:asciiTheme="minorHAnsi" w:hAnsiTheme="minorHAnsi" w:cstheme="minorHAnsi"/>
+          <w:color w:val="auto"/>
+          <w:sz w:val="22"/>
+          <w:szCs w:val="22"/>
+        </w:rPr>
+        <w:br/>
+        <w:t>“Vector2 pos” or “Vector2 * pos”, and it’d be passed into the function as function(pos))</w:t>
+      </w:r>
+      <w:r>
+        <w:rPr>
+          <w:rStyle w:val="SubtleReference"/>
+          <w:rFonts w:asciiTheme="minorHAnsi" w:hAnsiTheme="minorHAnsi" w:cstheme="minorHAnsi"/>
+          <w:color w:val="auto"/>
+          <w:sz w:val="22"/>
+          <w:szCs w:val="22"/>
+        </w:rPr>
+        <w:t xml:space="preserve">; passing by pointer got messy, and </w:t>
+      </w:r>
+      <w:r>
+        <w:rPr>
+          <w:rStyle w:val="SubtleReference"/>
+          <w:rFonts w:asciiTheme="minorHAnsi" w:hAnsiTheme="minorHAnsi" w:cstheme="minorHAnsi"/>
+          <w:color w:val="auto"/>
+          <w:sz w:val="22"/>
+          <w:szCs w:val="22"/>
+        </w:rPr>
+        <w:t>passing</w:t>
+      </w:r>
+      <w:r>
+        <w:rPr>
+          <w:rStyle w:val="SubtleReference"/>
+          <w:rFonts w:asciiTheme="minorHAnsi" w:hAnsiTheme="minorHAnsi" w:cstheme="minorHAnsi"/>
+          <w:color w:val="auto"/>
+          <w:sz w:val="22"/>
+          <w:szCs w:val="22"/>
+        </w:rPr>
+        <w:t xml:space="preserve"> </w:t>
+      </w:r>
+      <w:r>
+        <w:rPr>
+          <w:rStyle w:val="SubtleReference"/>
+          <w:rFonts w:asciiTheme="minorHAnsi" w:hAnsiTheme="minorHAnsi" w:cstheme="minorHAnsi"/>
+          <w:color w:val="auto"/>
+          <w:sz w:val="22"/>
+          <w:szCs w:val="22"/>
+        </w:rPr>
+        <w:t>classes the way arrays are passed seemed to pass them just by value rather than by reference.</w:t>
+      </w:r>
+    </w:p>
+    <w:p>
+      <w:pPr>
+        <w:pStyle w:val="ColorfulList-Accent11"/>
+        <w:numPr>
+          <w:ilvl w:val="0"/>
+          <w:numId w:val="1"/>
+        </w:numPr>
+        <w:jc w:val="both"/>
+        <w:rPr>
+          <w:rStyle w:val="SubtleReference"/>
+          <w:rFonts w:asciiTheme="minorHAnsi" w:hAnsiTheme="minorHAnsi" w:cstheme="minorHAnsi"/>
+          <w:color w:val="auto"/>
+          <w:sz w:val="22"/>
+          <w:szCs w:val="22"/>
+        </w:rPr>
+      </w:pPr>
+      <w:r>
+        <w:rPr>
+          <w:rStyle w:val="SubtleReference"/>
+          <w:rFonts w:asciiTheme="minorHAnsi" w:hAnsiTheme="minorHAnsi" w:cstheme="minorHAnsi"/>
+          <w:color w:val="auto"/>
+          <w:sz w:val="22"/>
+          <w:szCs w:val="22"/>
+        </w:rPr>
+        <w:t>How to read input from the terminal</w:t>
+      </w:r>
+      <w:r>
+        <w:rPr>
+          <w:rStyle w:val="SubtleReference"/>
+          <w:rFonts w:asciiTheme="minorHAnsi" w:hAnsiTheme="minorHAnsi" w:cstheme="minorHAnsi"/>
+          <w:color w:val="auto"/>
+          <w:sz w:val="22"/>
+          <w:szCs w:val="22"/>
+        </w:rPr>
+        <w:t xml:space="preserve"> (fig. </w:t>
+      </w:r>
+      <w:r>
+        <w:rPr>
+          <w:rStyle w:val="SubtleReference"/>
+          <w:rFonts w:asciiTheme="minorHAnsi" w:hAnsiTheme="minorHAnsi" w:cstheme="minorHAnsi"/>
+          <w:color w:val="auto"/>
+          <w:sz w:val="22"/>
+          <w:szCs w:val="22"/>
+        </w:rPr>
+        <w:t>7</w:t>
+      </w:r>
+      <w:r>
+        <w:rPr>
+          <w:rStyle w:val="SubtleReference"/>
+          <w:rFonts w:asciiTheme="minorHAnsi" w:hAnsiTheme="minorHAnsi" w:cstheme="minorHAnsi"/>
+          <w:color w:val="auto"/>
+          <w:sz w:val="22"/>
+          <w:szCs w:val="22"/>
+        </w:rPr>
+        <w:t>)</w:t>
+      </w:r>
+      <w:r>
+        <w:rPr>
+          <w:rStyle w:val="SubtleReference"/>
+          <w:rFonts w:asciiTheme="minorHAnsi" w:hAnsiTheme="minorHAnsi" w:cstheme="minorHAnsi"/>
+          <w:color w:val="auto"/>
+          <w:sz w:val="22"/>
+          <w:szCs w:val="22"/>
+        </w:rPr>
+        <w:t>.</w:t>
+      </w:r>
+    </w:p>
+    <w:p>
+      <w:pPr>
+        <w:pStyle w:val="ColorfulList-Accent11"/>
+        <w:numPr>
+          <w:ilvl w:val="0"/>
+          <w:numId w:val="1"/>
+        </w:numPr>
+        <w:jc w:val="both"/>
+        <w:rPr>
+          <w:rStyle w:val="SubtleReference"/>
+          <w:rFonts w:asciiTheme="minorHAnsi" w:hAnsiTheme="minorHAnsi" w:cstheme="minorHAnsi"/>
+          <w:color w:val="auto"/>
+          <w:sz w:val="22"/>
+          <w:szCs w:val="22"/>
+        </w:rPr>
+      </w:pPr>
+      <w:r>
+        <w:rPr>
+          <w:rStyle w:val="SubtleReference"/>
+          <w:rFonts w:asciiTheme="minorHAnsi" w:hAnsiTheme="minorHAnsi" w:cstheme="minorHAnsi"/>
+          <w:color w:val="auto"/>
+          <w:sz w:val="22"/>
+          <w:szCs w:val="22"/>
+        </w:rPr>
+        <w:t xml:space="preserve">How to convert all characters in a string to uppercase or lowercase (fig. </w:t>
+      </w:r>
+      <w:r>
+        <w:rPr>
+          <w:rStyle w:val="SubtleReference"/>
+          <w:rFonts w:asciiTheme="minorHAnsi" w:hAnsiTheme="minorHAnsi" w:cstheme="minorHAnsi"/>
+          <w:color w:val="auto"/>
+          <w:sz w:val="22"/>
+          <w:szCs w:val="22"/>
+        </w:rPr>
+        <w:t>7</w:t>
+      </w:r>
+      <w:r>
+        <w:rPr>
+          <w:rStyle w:val="SubtleReference"/>
+          <w:rFonts w:asciiTheme="minorHAnsi" w:hAnsiTheme="minorHAnsi" w:cstheme="minorHAnsi"/>
+          <w:color w:val="auto"/>
+          <w:sz w:val="22"/>
+          <w:szCs w:val="22"/>
+        </w:rPr>
+        <w:t>).</w:t>
+      </w:r>
+    </w:p>
+    <w:p>
+      <w:pPr>
+        <w:pStyle w:val="ColorfulList-Accent11"/>
+        <w:numPr>
+          <w:ilvl w:val="0"/>
+          <w:numId w:val="1"/>
+        </w:numPr>
+        <w:jc w:val="both"/>
+        <w:rPr>
+          <w:rStyle w:val="SubtleReference"/>
+          <w:rFonts w:asciiTheme="minorHAnsi" w:hAnsiTheme="minorHAnsi" w:cstheme="minorHAnsi"/>
+          <w:color w:val="auto"/>
+          <w:sz w:val="22"/>
+          <w:szCs w:val="22"/>
+        </w:rPr>
+      </w:pPr>
+      <w:r>
+        <w:rPr>
+          <w:rStyle w:val="SubtleReference"/>
+          <w:rFonts w:asciiTheme="minorHAnsi" w:hAnsiTheme="minorHAnsi" w:cstheme="minorHAnsi"/>
+          <w:color w:val="auto"/>
+          <w:sz w:val="22"/>
+          <w:szCs w:val="22"/>
+        </w:rPr>
+        <w:t>How to use strings in switches: you can’t; you’ve got to use a basic data type (int, float, char, etc.) instead, as the string data type belongs to a library rather than just being a part of C++. Accessing individual characters within a string does work fine, however; C++</w:t>
+      </w:r>
+      <w:r>
+        <w:rPr>
+          <w:rStyle w:val="SubtleReference"/>
+          <w:rFonts w:asciiTheme="minorHAnsi" w:hAnsiTheme="minorHAnsi" w:cstheme="minorHAnsi"/>
+          <w:color w:val="auto"/>
+          <w:sz w:val="22"/>
+          <w:szCs w:val="22"/>
+        </w:rPr>
+        <w:t xml:space="preserve"> switches</w:t>
+      </w:r>
+      <w:r>
+        <w:rPr>
+          <w:rStyle w:val="SubtleReference"/>
+          <w:rFonts w:asciiTheme="minorHAnsi" w:hAnsiTheme="minorHAnsi" w:cstheme="minorHAnsi"/>
+          <w:color w:val="auto"/>
+          <w:sz w:val="22"/>
+          <w:szCs w:val="22"/>
+        </w:rPr>
+        <w:t xml:space="preserve"> recognise them as chars, even if </w:t>
+      </w:r>
+      <w:r>
+        <w:rPr>
+          <w:rStyle w:val="SubtleReference"/>
+          <w:rFonts w:asciiTheme="minorHAnsi" w:hAnsiTheme="minorHAnsi" w:cstheme="minorHAnsi"/>
+          <w:color w:val="auto"/>
+          <w:sz w:val="22"/>
+          <w:szCs w:val="22"/>
+        </w:rPr>
+        <w:t>they</w:t>
+      </w:r>
+      <w:r>
+        <w:rPr>
+          <w:rStyle w:val="SubtleReference"/>
+          <w:rFonts w:asciiTheme="minorHAnsi" w:hAnsiTheme="minorHAnsi" w:cstheme="minorHAnsi"/>
+          <w:color w:val="auto"/>
+          <w:sz w:val="22"/>
+          <w:szCs w:val="22"/>
+        </w:rPr>
+        <w:t xml:space="preserve"> don’t recognise the string data typ</w:t>
+      </w:r>
+      <w:r>
+        <w:rPr>
+          <w:rStyle w:val="SubtleReference"/>
+          <w:rFonts w:asciiTheme="minorHAnsi" w:hAnsiTheme="minorHAnsi" w:cstheme="minorHAnsi"/>
+          <w:color w:val="auto"/>
+          <w:sz w:val="22"/>
+          <w:szCs w:val="22"/>
+        </w:rPr>
+        <w:t>e</w:t>
+      </w:r>
+      <w:r>
+        <w:rPr>
+          <w:rStyle w:val="SubtleReference"/>
+          <w:rFonts w:asciiTheme="minorHAnsi" w:hAnsiTheme="minorHAnsi" w:cstheme="minorHAnsi"/>
+          <w:color w:val="auto"/>
+          <w:sz w:val="22"/>
+          <w:szCs w:val="22"/>
+        </w:rPr>
+        <w:t>.</w:t>
       </w:r>
     </w:p>
     <w:p>
       <w:pPr>
         <w:pStyle w:val="ColorfulList-Accent11"/>
         <w:ind w:left="0"/>
-        <w:rPr>
-          <w:rStyle w:val="SubtleReference"/>
-          <w:rFonts w:asciiTheme="minorHAnsi" w:hAnsiTheme="minorHAnsi" w:cstheme="minorHAnsi"/>
-          <w:color w:val="auto"/>
-          <w:sz w:val="22"/>
-          <w:szCs w:val="22"/>
-        </w:rPr>
-      </w:pPr>
-    </w:p>
-    <w:p>
-      <w:pPr>
+        <w:jc w:val="both"/>
+        <w:rPr>
+          <w:rStyle w:val="SubtleReference"/>
+          <w:rFonts w:asciiTheme="minorHAnsi" w:hAnsiTheme="minorHAnsi" w:cstheme="minorHAnsi"/>
+          <w:color w:val="auto"/>
+          <w:sz w:val="22"/>
+          <w:szCs w:val="22"/>
+        </w:rPr>
+      </w:pPr>
+    </w:p>
+    <w:p>
+      <w:pPr>
+        <w:jc w:val="both"/>
+        <w:rPr>
+          <w:rStyle w:val="SubtleReference"/>
+          <w:b/>
+          <w:color w:val="auto"/>
+          <w:sz w:val="24"/>
+          <w:szCs w:val="24"/>
+        </w:rPr>
+      </w:pPr>
+      <w:r>
+        <w:rPr>
+          <w:noProof/>
+        </w:rPr>
+        <mc:AlternateContent>
+          <mc:Choice Requires="wps">
+            <w:drawing>
+              <wp:anchor distT="0" distB="0" distL="114300" distR="114300" simplePos="0" relativeHeight="251685888" behindDoc="1" locked="0" layoutInCell="1" allowOverlap="1" wp14:anchorId="3D8B0044" wp14:editId="49E695F8">
+                <wp:simplePos x="0" y="0"/>
+                <wp:positionH relativeFrom="column">
+                  <wp:posOffset>3362325</wp:posOffset>
+                </wp:positionH>
+                <wp:positionV relativeFrom="paragraph">
+                  <wp:posOffset>2343150</wp:posOffset>
+                </wp:positionV>
+                <wp:extent cx="2628900" cy="635"/>
+                <wp:effectExtent l="0" t="0" r="0" b="0"/>
+                <wp:wrapTight wrapText="bothSides">
+                  <wp:wrapPolygon edited="0">
+                    <wp:start x="0" y="0"/>
+                    <wp:lineTo x="0" y="21600"/>
+                    <wp:lineTo x="21600" y="21600"/>
+                    <wp:lineTo x="21600" y="0"/>
+                  </wp:wrapPolygon>
+                </wp:wrapTight>
+                <wp:docPr id="21" name="Text Box 21"/>
+                <wp:cNvGraphicFramePr/>
+                <a:graphic xmlns:a="http://schemas.openxmlformats.org/drawingml/2006/main">
+                  <a:graphicData uri="http://schemas.microsoft.com/office/word/2010/wordprocessingShape">
+                    <wps:wsp>
+                      <wps:cNvSpPr txBox="1"/>
+                      <wps:spPr>
+                        <a:xfrm>
+                          <a:off x="0" y="0"/>
+                          <a:ext cx="2628900" cy="635"/>
+                        </a:xfrm>
+                        <a:prstGeom prst="rect">
+                          <a:avLst/>
+                        </a:prstGeom>
+                        <a:solidFill>
+                          <a:prstClr val="white"/>
+                        </a:solidFill>
+                        <a:ln>
+                          <a:noFill/>
+                        </a:ln>
+                      </wps:spPr>
+                      <wps:txbx>
+                        <w:txbxContent>
+                          <w:p>
+                            <w:pPr>
+                              <w:pStyle w:val="Caption"/>
+                              <w:rPr>
+                                <w:noProof/>
+                                <w:sz w:val="20"/>
+                                <w:szCs w:val="24"/>
+                              </w:rPr>
+                            </w:pPr>
+                            <w:r>
+                              <w:t>Figure 6: printing the 2D array column by column, rather than row by row.</w:t>
+                            </w:r>
+                          </w:p>
+                        </w:txbxContent>
+                      </wps:txbx>
+                      <wps:bodyPr rot="0" spcFirstLastPara="0" vertOverflow="overflow" horzOverflow="overflow" vert="horz" wrap="square" lIns="0" tIns="0" rIns="0" bIns="0" numCol="1" spcCol="0" rtlCol="0" fromWordArt="0" anchor="t" anchorCtr="0" forceAA="0" compatLnSpc="1">
+                        <a:prstTxWarp prst="textNoShape">
+                          <a:avLst/>
+                        </a:prstTxWarp>
+                        <a:spAutoFit/>
+                      </wps:bodyPr>
+                    </wps:wsp>
+                  </a:graphicData>
+                </a:graphic>
+              </wp:anchor>
+            </w:drawing>
+          </mc:Choice>
+          <mc:Fallback>
+            <w:pict>
+              <v:shape w14:anchorId="3D8B0044" id="Text Box 21" o:spid="_x0000_s1030" type="#_x0000_t202" style="position:absolute;left:0;text-align:left;margin-left:264.75pt;margin-top:184.5pt;width:207pt;height:.05pt;z-index:-251630592;visibility:visible;mso-wrap-style:square;mso-wrap-distance-left:9pt;mso-wrap-distance-top:0;mso-wrap-distance-right:9pt;mso-wrap-distance-bottom:0;mso-position-horizontal:absolute;mso-position-horizontal-relative:text;mso-position-vertical:absolute;mso-position-vertical-relative:text;v-text-anchor:top" o:gfxdata="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" stroked="f">
+                <v:textbox style="mso-fit-shape-to-text:t" inset="0,0,0,0">
+                  <w:txbxContent>
+                    <w:p>
+                      <w:pPr>
+                        <w:pStyle w:val="Caption"/>
+                        <w:rPr>
+                          <w:noProof/>
+                          <w:sz w:val="20"/>
+                          <w:szCs w:val="24"/>
+                        </w:rPr>
+                      </w:pPr>
+                      <w:r>
+                        <w:t>Figure 6: printing the 2D array column by column, rather than row by row.</w:t>
+                      </w:r>
+                    </w:p>
+                  </w:txbxContent>
+                </v:textbox>
+                <w10:wrap type="tight"/>
+              </v:shape>
+            </w:pict>
+          </mc:Fallback>
+        </mc:AlternateContent>
+      </w:r>
+      <w:r>
+        <w:rPr>
+          <w:noProof/>
+        </w:rPr>
+        <mc:AlternateContent>
+          <mc:Choice Requires="wps">
+            <w:drawing>
+              <wp:anchor distT="0" distB="0" distL="114300" distR="114300" simplePos="0" relativeHeight="251677696" behindDoc="1" locked="0" layoutInCell="1" allowOverlap="1" wp14:anchorId="7E3EC070" wp14:editId="730E144D">
+                <wp:simplePos x="0" y="0"/>
+                <wp:positionH relativeFrom="column">
+                  <wp:posOffset>3810</wp:posOffset>
+                </wp:positionH>
+                <wp:positionV relativeFrom="paragraph">
+                  <wp:posOffset>2556510</wp:posOffset>
+                </wp:positionV>
+                <wp:extent cx="2714625" cy="189865"/>
+                <wp:effectExtent l="0" t="0" r="9525" b="635"/>
+                <wp:wrapTight wrapText="bothSides">
+                  <wp:wrapPolygon edited="0">
+                    <wp:start x="0" y="0"/>
+                    <wp:lineTo x="0" y="19505"/>
+                    <wp:lineTo x="21524" y="19505"/>
+                    <wp:lineTo x="21524" y="0"/>
+                    <wp:lineTo x="0" y="0"/>
+                  </wp:wrapPolygon>
+                </wp:wrapTight>
+                <wp:docPr id="17" name="Text Box 17"/>
+                <wp:cNvGraphicFramePr/>
+                <a:graphic xmlns:a="http://schemas.openxmlformats.org/drawingml/2006/main">
+                  <a:graphicData uri="http://schemas.microsoft.com/office/word/2010/wordprocessingShape">
+                    <wps:wsp>
+                      <wps:cNvSpPr txBox="1"/>
+                      <wps:spPr>
+                        <a:xfrm>
+                          <a:off x="0" y="0"/>
+                          <a:ext cx="2714625" cy="189865"/>
+                        </a:xfrm>
+                        <a:prstGeom prst="rect">
+                          <a:avLst/>
+                        </a:prstGeom>
+                        <a:solidFill>
+                          <a:prstClr val="white"/>
+                        </a:solidFill>
+                        <a:ln>
+                          <a:noFill/>
+                        </a:ln>
+                      </wps:spPr>
+                      <wps:txbx>
+                        <w:txbxContent>
+                          <w:p>
+                            <w:pPr>
+                              <w:pStyle w:val="Caption"/>
+                              <w:rPr>
+                                <w:noProof/>
+                                <w:sz w:val="20"/>
+                                <w:szCs w:val="24"/>
+                              </w:rPr>
+                            </w:pPr>
+                            <w:r>
+                              <w:t>Figure 5: declaring a 2D array.</w:t>
+                            </w:r>
+                          </w:p>
+                        </w:txbxContent>
+                      </wps:txbx>
+                      <wps:bodyPr rot="0" spcFirstLastPara="0" vertOverflow="overflow" horzOverflow="overflow" vert="horz" wrap="square" lIns="0" tIns="0" rIns="0" bIns="0" numCol="1" spcCol="0" rtlCol="0" fromWordArt="0" anchor="t" anchorCtr="0" forceAA="0" compatLnSpc="1">
+                        <a:prstTxWarp prst="textNoShape">
+                          <a:avLst/>
+                        </a:prstTxWarp>
+                        <a:noAutofit/>
+                      </wps:bodyPr>
+                    </wps:wsp>
+                  </a:graphicData>
+                </a:graphic>
+                <wp14:sizeRelH relativeFrom="margin">
+                  <wp14:pctWidth>0</wp14:pctWidth>
+                </wp14:sizeRelH>
+                <wp14:sizeRelV relativeFrom="margin">
+                  <wp14:pctHeight>0</wp14:pctHeight>
+                </wp14:sizeRelV>
+              </wp:anchor>
+            </w:drawing>
+          </mc:Choice>
+          <mc:Fallback>
+            <w:pict>
+              <v:shape w14:anchorId="7E3EC070" id="Text Box 17" o:spid="_x0000_s1031" type="#_x0000_t202" style="position:absolute;left:0;text-align:left;margin-left:.3pt;margin-top:201.3pt;width:213.75pt;height:14.95pt;z-index:-251638784;visibility:visible;mso-wrap-style:square;mso-width-percent:0;mso-height-percent:0;mso-wrap-distance-left:9pt;mso-wrap-distance-top:0;mso-wrap-distance-right:9pt;mso-wrap-distance-bottom:0;mso-position-horizontal:absolute;mso-position-horizontal-relative:text;mso-position-vertical:absolute;mso-position-vertical-relative:text;mso-width-percent:0;mso-height-percent:0;mso-width-relative:margin;mso-height-relative:margin;v-text-anchor:top" o:gfxdata="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" stroked="f">
+                <v:textbox inset="0,0,0,0">
+                  <w:txbxContent>
+                    <w:p>
+                      <w:pPr>
+                        <w:pStyle w:val="Caption"/>
+                        <w:rPr>
+                          <w:noProof/>
+                          <w:sz w:val="20"/>
+                          <w:szCs w:val="24"/>
+                        </w:rPr>
+                      </w:pPr>
+                      <w:r>
+                        <w:t>Figure 5: declaring a 2D array.</w:t>
+                      </w:r>
+                    </w:p>
+                  </w:txbxContent>
+                </v:textbox>
+                <w10:wrap type="tight"/>
+              </v:shape>
+            </w:pict>
+          </mc:Fallback>
+        </mc:AlternateContent>
+      </w:r>
+      <w:r>
+        <w:rPr>
+          <w:noProof/>
+        </w:rPr>
+        <mc:AlternateContent>
+          <mc:Choice Requires="wps">
+            <w:drawing>
+              <wp:anchor distT="0" distB="0" distL="114300" distR="114300" simplePos="0" relativeHeight="251679744" behindDoc="1" locked="0" layoutInCell="1" allowOverlap="1" wp14:anchorId="3A94A375" wp14:editId="74CAC750">
+                <wp:simplePos x="0" y="0"/>
+                <wp:positionH relativeFrom="column">
+                  <wp:posOffset>3689985</wp:posOffset>
+                </wp:positionH>
+                <wp:positionV relativeFrom="paragraph">
+                  <wp:posOffset>3326130</wp:posOffset>
+                </wp:positionV>
+                <wp:extent cx="1790700" cy="762000"/>
+                <wp:effectExtent l="0" t="0" r="0" b="0"/>
+                <wp:wrapTight wrapText="bothSides">
+                  <wp:wrapPolygon edited="0">
+                    <wp:start x="0" y="0"/>
+                    <wp:lineTo x="0" y="21060"/>
+                    <wp:lineTo x="21370" y="21060"/>
+                    <wp:lineTo x="21370" y="0"/>
+                    <wp:lineTo x="0" y="0"/>
+                  </wp:wrapPolygon>
+                </wp:wrapTight>
+                <wp:docPr id="18" name="Text Box 18"/>
+                <wp:cNvGraphicFramePr/>
+                <a:graphic xmlns:a="http://schemas.openxmlformats.org/drawingml/2006/main">
+                  <a:graphicData uri="http://schemas.microsoft.com/office/word/2010/wordprocessingShape">
+                    <wps:wsp>
+                      <wps:cNvSpPr txBox="1"/>
+                      <wps:spPr>
+                        <a:xfrm>
+                          <a:off x="0" y="0"/>
+                          <a:ext cx="1790700" cy="762000"/>
+                        </a:xfrm>
+                        <a:prstGeom prst="rect">
+                          <a:avLst/>
+                        </a:prstGeom>
+                        <a:solidFill>
+                          <a:prstClr val="white"/>
+                        </a:solidFill>
+                        <a:ln>
+                          <a:noFill/>
+                        </a:ln>
+                      </wps:spPr>
+                      <wps:txbx>
+                        <w:txbxContent>
+                          <w:p>
+                            <w:pPr>
+                              <w:pStyle w:val="Caption"/>
+                              <w:rPr>
+                                <w:noProof/>
+                                <w:sz w:val="20"/>
+                                <w:szCs w:val="24"/>
+                              </w:rPr>
+                            </w:pPr>
+                            <w:r>
+                              <w:t xml:space="preserve">Figure </w:t>
+                            </w:r>
+                            <w:r>
+                              <w:t>7</w:t>
+                            </w:r>
+                            <w:r>
+                              <w:t>: Standardising the capitalisation of strings, and reading input from the terminal.</w:t>
+                            </w:r>
+                          </w:p>
+                        </w:txbxContent>
+                      </wps:txbx>
+                      <wps:bodyPr rot="0" spcFirstLastPara="0" vertOverflow="overflow" horzOverflow="overflow" vert="horz" wrap="square" lIns="0" tIns="0" rIns="0" bIns="0" numCol="1" spcCol="0" rtlCol="0" fromWordArt="0" anchor="t" anchorCtr="0" forceAA="0" compatLnSpc="1">
+                        <a:prstTxWarp prst="textNoShape">
+                          <a:avLst/>
+                        </a:prstTxWarp>
+                        <a:noAutofit/>
+                      </wps:bodyPr>
+                    </wps:wsp>
+                  </a:graphicData>
+                </a:graphic>
+                <wp14:sizeRelH relativeFrom="margin">
+                  <wp14:pctWidth>0</wp14:pctWidth>
+                </wp14:sizeRelH>
+                <wp14:sizeRelV relativeFrom="margin">
+                  <wp14:pctHeight>0</wp14:pctHeight>
+                </wp14:sizeRelV>
+              </wp:anchor>
+            </w:drawing>
+          </mc:Choice>
+          <mc:Fallback>
+            <w:pict>
+              <v:shape w14:anchorId="3A94A375" id="Text Box 18" o:spid="_x0000_s1032" type="#_x0000_t202" style="position:absolute;left:0;text-align:left;margin-left:290.55pt;margin-top:261.9pt;width:141pt;height:60pt;z-index:-251636736;visibility:visible;mso-wrap-style:square;mso-width-percent:0;mso-height-percent:0;mso-wrap-distance-left:9pt;mso-wrap-distance-top:0;mso-wrap-distance-right:9pt;mso-wrap-distance-bottom:0;mso-position-horizontal:absolute;mso-position-horizontal-relative:text;mso-position-vertical:absolute;mso-position-vertical-relative:text;mso-width-percent:0;mso-height-percent:0;mso-width-relative:margin;mso-height-relative:margin;v-text-anchor:top" o:gfxdata="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" stroked="f">
+                <v:textbox inset="0,0,0,0">
+                  <w:txbxContent>
+                    <w:p>
+                      <w:pPr>
+                        <w:pStyle w:val="Caption"/>
+                        <w:rPr>
+                          <w:noProof/>
+                          <w:sz w:val="20"/>
+                          <w:szCs w:val="24"/>
+                        </w:rPr>
+                      </w:pPr>
+                      <w:r>
+                        <w:t xml:space="preserve">Figure </w:t>
+                      </w:r>
+                      <w:r>
+                        <w:t>7</w:t>
+                      </w:r>
+                      <w:r>
+                        <w:t>: Standardising the capitalisation of strings, and reading input from the terminal.</w:t>
+                      </w:r>
+                    </w:p>
+                  </w:txbxContent>
+                </v:textbox>
+                <w10:wrap type="tight"/>
+              </v:shape>
+            </w:pict>
+          </mc:Fallback>
+        </mc:AlternateContent>
+      </w:r>
+      <w:r>
+        <w:rPr>
+          <w:noProof/>
+        </w:rPr>
+        <w:drawing>
+          <wp:anchor distT="0" distB="0" distL="114300" distR="114300" simplePos="0" relativeHeight="251673600" behindDoc="0" locked="0" layoutInCell="1" allowOverlap="1" wp14:anchorId="0004F0B3" wp14:editId="039D50A7">
+            <wp:simplePos x="0" y="0"/>
+            <wp:positionH relativeFrom="column">
+              <wp:posOffset>3810</wp:posOffset>
+            </wp:positionH>
+            <wp:positionV relativeFrom="paragraph">
+              <wp:posOffset>3075940</wp:posOffset>
+            </wp:positionV>
+            <wp:extent cx="3600450" cy="2234565"/>
+            <wp:effectExtent l="0" t="0" r="0" b="0"/>
+            <wp:wrapTight wrapText="bothSides">
+              <wp:wrapPolygon edited="0">
+                <wp:start x="0" y="0"/>
+                <wp:lineTo x="0" y="21361"/>
+                <wp:lineTo x="21486" y="21361"/>
+                <wp:lineTo x="21486" y="0"/>
+                <wp:lineTo x="0" y="0"/>
+              </wp:wrapPolygon>
+            </wp:wrapTight>
+            <wp:docPr id="15" name="Picture 15"/>
+            <wp:cNvGraphicFramePr>
+              <a:graphicFrameLocks xmlns:a="http://schemas.openxmlformats.org/drawingml/2006/main" noChangeAspect="1"/>
+            </wp:cNvGraphicFramePr>
+            <a:graphic xmlns:a="http://schemas.openxmlformats.org/drawingml/2006/main">
+              <a:graphicData uri="http://schemas.openxmlformats.org/drawingml/2006/picture">
+                <pic:pic xmlns:pic="http://schemas.openxmlformats.org/drawingml/2006/picture">
+                  <pic:nvPicPr>
+                    <pic:cNvPr id="1" name=""/>
+                    <pic:cNvPicPr/>
+                  </pic:nvPicPr>
+                  <pic:blipFill>
+                    <a:blip r:embed="rId11"/>
+                    <a:stretch>
+                      <a:fillRect/>
+                    </a:stretch>
+                  </pic:blipFill>
+                  <pic:spPr>
+                    <a:xfrm>
+                      <a:off x="0" y="0"/>
+                      <a:ext cx="3600450" cy="2234565"/>
+                    </a:xfrm>
+                    <a:prstGeom prst="rect">
+                      <a:avLst/>
+                    </a:prstGeom>
+                  </pic:spPr>
+                </pic:pic>
+              </a:graphicData>
+            </a:graphic>
+            <wp14:sizeRelH relativeFrom="margin">
+              <wp14:pctWidth>0</wp14:pctWidth>
+            </wp14:sizeRelH>
+            <wp14:sizeRelV relativeFrom="margin">
+              <wp14:pctHeight>0</wp14:pctHeight>
+            </wp14:sizeRelV>
+          </wp:anchor>
+        </w:drawing>
+      </w:r>
+      <w:r>
+        <w:rPr>
+          <w:noProof/>
+        </w:rPr>
+        <w:drawing>
+          <wp:anchor distT="0" distB="0" distL="114300" distR="114300" simplePos="0" relativeHeight="251683840" behindDoc="0" locked="0" layoutInCell="1" allowOverlap="1" wp14:anchorId="2C6AD68A" wp14:editId="266414C8">
+            <wp:simplePos x="0" y="0"/>
+            <wp:positionH relativeFrom="column">
+              <wp:posOffset>3362325</wp:posOffset>
+            </wp:positionH>
+            <wp:positionV relativeFrom="paragraph">
+              <wp:posOffset>209550</wp:posOffset>
+            </wp:positionV>
+            <wp:extent cx="2628900" cy="2085975"/>
+            <wp:effectExtent l="0" t="0" r="0" b="9525"/>
+            <wp:wrapTight wrapText="bothSides">
+              <wp:wrapPolygon edited="0">
+                <wp:start x="0" y="0"/>
+                <wp:lineTo x="0" y="21501"/>
+                <wp:lineTo x="21443" y="21501"/>
+                <wp:lineTo x="21443" y="0"/>
+                <wp:lineTo x="0" y="0"/>
+              </wp:wrapPolygon>
+            </wp:wrapTight>
+            <wp:docPr id="20" name="Picture 20"/>
+            <wp:cNvGraphicFramePr>
+              <a:graphicFrameLocks xmlns:a="http://schemas.openxmlformats.org/drawingml/2006/main" noChangeAspect="1"/>
+            </wp:cNvGraphicFramePr>
+            <a:graphic xmlns:a="http://schemas.openxmlformats.org/drawingml/2006/main">
+              <a:graphicData uri="http://schemas.openxmlformats.org/drawingml/2006/picture">
+                <pic:pic xmlns:pic="http://schemas.openxmlformats.org/drawingml/2006/picture">
+                  <pic:nvPicPr>
+                    <pic:cNvPr id="1" name=""/>
+                    <pic:cNvPicPr/>
+                  </pic:nvPicPr>
+                  <pic:blipFill>
+                    <a:blip r:embed="rId12"/>
+                    <a:stretch>
+                      <a:fillRect/>
+                    </a:stretch>
+                  </pic:blipFill>
+                  <pic:spPr>
+                    <a:xfrm>
+                      <a:off x="0" y="0"/>
+                      <a:ext cx="2628900" cy="2085975"/>
+                    </a:xfrm>
+                    <a:prstGeom prst="rect">
+                      <a:avLst/>
+                    </a:prstGeom>
+                  </pic:spPr>
+                </pic:pic>
+              </a:graphicData>
+            </a:graphic>
+          </wp:anchor>
+        </w:drawing>
+      </w:r>
+      <w:r>
+        <w:rPr>
+          <w:noProof/>
+        </w:rPr>
+        <w:t xml:space="preserve"> </w:t>
+      </w:r>
+      <w:r>
+        <w:rPr>
+          <w:noProof/>
+        </w:rPr>
+        <w:drawing>
+          <wp:anchor distT="0" distB="0" distL="114300" distR="114300" simplePos="0" relativeHeight="251681792" behindDoc="0" locked="0" layoutInCell="1" allowOverlap="1" wp14:anchorId="7E13A244" wp14:editId="26E0AFA3">
+            <wp:simplePos x="0" y="0"/>
+            <wp:positionH relativeFrom="column">
+              <wp:posOffset>3810</wp:posOffset>
+            </wp:positionH>
+            <wp:positionV relativeFrom="paragraph">
+              <wp:posOffset>215900</wp:posOffset>
+            </wp:positionV>
+            <wp:extent cx="2714625" cy="2314575"/>
+            <wp:effectExtent l="0" t="0" r="9525" b="9525"/>
+            <wp:wrapTight wrapText="bothSides">
+              <wp:wrapPolygon edited="0">
+                <wp:start x="0" y="0"/>
+                <wp:lineTo x="0" y="21511"/>
+                <wp:lineTo x="21524" y="21511"/>
+                <wp:lineTo x="21524" y="0"/>
+                <wp:lineTo x="0" y="0"/>
+              </wp:wrapPolygon>
+            </wp:wrapTight>
+            <wp:docPr id="19" name="Picture 19"/>
+            <wp:cNvGraphicFramePr>
+              <a:graphicFrameLocks xmlns:a="http://schemas.openxmlformats.org/drawingml/2006/main" noChangeAspect="1"/>
+            </wp:cNvGraphicFramePr>
+            <a:graphic xmlns:a="http://schemas.openxmlformats.org/drawingml/2006/main">
+              <a:graphicData uri="http://schemas.openxmlformats.org/drawingml/2006/picture">
+                <pic:pic xmlns:pic="http://schemas.openxmlformats.org/drawingml/2006/picture">
+                  <pic:nvPicPr>
+                    <pic:cNvPr id="1" name=""/>
+                    <pic:cNvPicPr/>
+                  </pic:nvPicPr>
+                  <pic:blipFill>
+                    <a:blip r:embed="rId13"/>
+                    <a:stretch>
+                      <a:fillRect/>
+                    </a:stretch>
+                  </pic:blipFill>
+                  <pic:spPr>
+                    <a:xfrm>
+                      <a:off x="0" y="0"/>
+                      <a:ext cx="2714625" cy="2314575"/>
+                    </a:xfrm>
+                    <a:prstGeom prst="rect">
+                      <a:avLst/>
+                    </a:prstGeom>
+                  </pic:spPr>
+                </pic:pic>
+              </a:graphicData>
+            </a:graphic>
+            <wp14:sizeRelH relativeFrom="margin">
+              <wp14:pctWidth>0</wp14:pctWidth>
+            </wp14:sizeRelH>
+            <wp14:sizeRelV relativeFrom="margin">
+              <wp14:pctHeight>0</wp14:pctHeight>
+            </wp14:sizeRelV>
+          </wp:anchor>
+        </w:drawing>
+      </w:r>
+      <w:r>
+        <w:rPr>
+          <w:noProof/>
+        </w:rPr>
+        <w:t xml:space="preserve"> </w:t>
+      </w:r>
+      <w:r>
+        <w:rPr>
+          <w:noProof/>
+        </w:rPr>
+        <w:t xml:space="preserve"> </w:t>
+      </w:r>
+      <w:r>
         <w:rPr>
           <w:b/>
           <w:sz w:val="24"/>
         </w:rPr>
-      </w:pPr>
+        <w:t>Code Screenshots</w:t>
+      </w:r>
       <w:r>
         <w:rPr>
           <w:b/>
           <w:sz w:val="24"/>
         </w:rPr>
-        <w:t xml:space="preserve">Recommendations </w:t>
-      </w:r>
-      <w:r>
-        <w:rPr>
-          <w:color w:val="FF0000"/>
-          <w:sz w:val="24"/>
-        </w:rPr>
-        <w:t xml:space="preserve">[Optional – </w:t>
-      </w:r>
-      <w:r>
-        <w:rPr>
-          <w:b/>
-          <w:color w:val="FF0000"/>
-          <w:sz w:val="24"/>
-        </w:rPr>
-        <w:t>remove</w:t>
-      </w:r>
-      <w:r>
-        <w:rPr>
-          <w:color w:val="FF0000"/>
-          <w:sz w:val="24"/>
-        </w:rPr>
-        <w:t xml:space="preserve"> heading/section if not used!]</w:t>
-      </w:r>
-      <w:r>
-        <w:rPr>
-          <w:b/>
-          <w:sz w:val="24"/>
-        </w:rPr>
         <w:t>:</w:t>
       </w:r>
-    </w:p>
-    <w:p>
-      <w:pPr>
-        <w:pStyle w:val="ColorfulList-Accent11"/>
-        <w:ind w:left="0"/>
-        <w:rPr>
-          <w:rStyle w:val="SubtleReference"/>
-          <w:rFonts w:asciiTheme="minorHAnsi" w:hAnsiTheme="minorHAnsi" w:cstheme="minorHAnsi"/>
-          <w:color w:val="auto"/>
-          <w:sz w:val="22"/>
-          <w:szCs w:val="22"/>
-        </w:rPr>
-      </w:pPr>
-      <w:r>
-        <w:rPr>
-          <w:rStyle w:val="SubtleReference"/>
-          <w:rFonts w:asciiTheme="minorHAnsi" w:hAnsiTheme="minorHAnsi" w:cstheme="minorHAnsi"/>
-          <w:color w:val="auto"/>
-          <w:sz w:val="22"/>
-          <w:szCs w:val="22"/>
-        </w:rPr>
-        <w:t xml:space="preserve">Often based on any open issues/risks </w:t>
-      </w:r>
-      <w:r>
-        <w:rPr>
-          <w:rStyle w:val="SubtleReference"/>
-          <w:rFonts w:asciiTheme="minorHAnsi" w:hAnsiTheme="minorHAnsi" w:cstheme="minorHAnsi"/>
-          <w:color w:val="auto"/>
-          <w:sz w:val="22"/>
-          <w:szCs w:val="22"/>
-        </w:rPr>
-        <w:t>i</w:t>
-      </w:r>
-      <w:r>
-        <w:rPr>
-          <w:rStyle w:val="SubtleReference"/>
-          <w:rFonts w:asciiTheme="minorHAnsi" w:hAnsiTheme="minorHAnsi" w:cstheme="minorHAnsi"/>
-          <w:color w:val="auto"/>
-          <w:sz w:val="22"/>
-          <w:szCs w:val="22"/>
-        </w:rPr>
-        <w:t xml:space="preserve">dentified. You may state that another spike is required to resolve new issues identified (or) indicate that this spike has increased </w:t>
-      </w:r>
-      <w:r>
-        <w:rPr>
-          <w:rStyle w:val="SubtleReference"/>
-          <w:rFonts w:asciiTheme="minorHAnsi" w:hAnsiTheme="minorHAnsi" w:cstheme="minorHAnsi"/>
-          <w:color w:val="auto"/>
-          <w:sz w:val="22"/>
-          <w:szCs w:val="22"/>
-        </w:rPr>
-        <w:t>your</w:t>
-      </w:r>
-      <w:r>
-        <w:rPr>
-          <w:rStyle w:val="SubtleReference"/>
-          <w:rFonts w:asciiTheme="minorHAnsi" w:hAnsiTheme="minorHAnsi" w:cstheme="minorHAnsi"/>
-          <w:color w:val="auto"/>
-          <w:sz w:val="22"/>
-          <w:szCs w:val="22"/>
-        </w:rPr>
-        <w:t xml:space="preserve"> confidence in XYZ and should move on.</w:t>
-      </w:r>
+      <w:bookmarkStart w:id="0" w:name="_GoBack"/>
+      <w:bookmarkEnd w:id="0"/>
     </w:p>
     <w:sectPr>
-      <w:headerReference w:type="default" r:id="rId9"/>
+      <w:headerReference w:type="default" r:id="rId14"/>
       <w:pgSz w:w="11900" w:h="16840"/>
       <w:pgMar w:top="1440" w:right="1134" w:bottom="1440" w:left="1134" w:header="709" w:footer="709" w:gutter="0"/>
       <w:cols w:space="708"/>
@@ -2541,6 +4200,17 @@
       <w:szCs w:val="18"/>
     </w:rPr>
   </w:style>
+  <w:style w:type="paragraph" w:styleId="ListParagraph">
+    <w:name w:val="List Paragraph"/>
+    <w:basedOn w:val="Normal"/>
+    <w:uiPriority w:val="72"/>
+    <w:qFormat/>
+    <w:rsid w:val="00F769A2"/>
+    <w:pPr>
+      <w:ind w:left="720"/>
+      <w:contextualSpacing/>
+    </w:pPr>
+  </w:style>
 </w:styles>
 </file>
 

</xml_diff>